<commit_message>
Finish ex_3 of hw_3.
</commit_message>
<xml_diff>
--- a/hw_3/DD2360HT22_HW3_Kaschner_Franz.docx
+++ b/hw_3/DD2360HT22_HW3_Kaschner_Franz.docx
@@ -16,7 +16,6 @@
       </w:pPr>
       <w:bookmarkStart w:id="0" w:name="_Hlk118926850"/>
       <w:bookmarkEnd w:id="0"/>
-      <w:proofErr w:type="spellStart"/>
       <w:r>
         <w:rPr>
           <w:rFonts w:ascii="Arial" w:hAnsi="Arial" w:cs="Arial"/>
@@ -26,9 +25,8 @@
           <w:szCs w:val="28"/>
           <w:lang w:val="de-DE"/>
         </w:rPr>
-        <w:t>Assignment</w:t>
-      </w:r>
-      <w:proofErr w:type="spellEnd"/>
+        <w:t xml:space="preserve">Assignment II: </w:t>
+      </w:r>
       <w:r>
         <w:rPr>
           <w:rFonts w:ascii="Arial" w:hAnsi="Arial" w:cs="Arial"/>
@@ -38,9 +36,8 @@
           <w:szCs w:val="28"/>
           <w:lang w:val="de-DE"/>
         </w:rPr>
-        <w:t xml:space="preserve"> II: </w:t>
-      </w:r>
-      <w:proofErr w:type="gramStart"/>
+        <w:t>C</w:t>
+      </w:r>
       <w:r>
         <w:rPr>
           <w:rFonts w:ascii="Arial" w:hAnsi="Arial" w:cs="Arial"/>
@@ -50,7 +47,7 @@
           <w:szCs w:val="28"/>
           <w:lang w:val="de-DE"/>
         </w:rPr>
-        <w:t>C</w:t>
+        <w:t>U</w:t>
       </w:r>
       <w:r>
         <w:rPr>
@@ -61,7 +58,7 @@
           <w:szCs w:val="28"/>
           <w:lang w:val="de-DE"/>
         </w:rPr>
-        <w:t>U</w:t>
+        <w:t>DA</w:t>
       </w:r>
       <w:r>
         <w:rPr>
@@ -72,7 +69,7 @@
           <w:szCs w:val="28"/>
           <w:lang w:val="de-DE"/>
         </w:rPr>
-        <w:t>DA</w:t>
+        <w:t xml:space="preserve"> </w:t>
       </w:r>
       <w:r>
         <w:rPr>
@@ -83,20 +80,8 @@
           <w:szCs w:val="28"/>
           <w:lang w:val="de-DE"/>
         </w:rPr>
-        <w:t xml:space="preserve"> </w:t>
-      </w:r>
-      <w:r>
-        <w:rPr>
-          <w:rFonts w:ascii="Arial" w:hAnsi="Arial" w:cs="Arial"/>
-          <w:b/>
-          <w:bCs/>
-          <w:sz w:val="28"/>
-          <w:szCs w:val="28"/>
-          <w:lang w:val="de-DE"/>
-        </w:rPr>
         <w:t>Basics</w:t>
       </w:r>
-      <w:proofErr w:type="gramEnd"/>
     </w:p>
     <w:p>
       <w:pPr>
@@ -183,23 +168,7 @@
           <w:rFonts w:ascii="Arial" w:hAnsi="Arial" w:cs="Arial"/>
           <w:lang w:val="en-US"/>
         </w:rPr>
-        <w:t xml:space="preserve">Link to </w:t>
-      </w:r>
-      <w:proofErr w:type="spellStart"/>
-      <w:r>
-        <w:rPr>
-          <w:rFonts w:ascii="Arial" w:hAnsi="Arial" w:cs="Arial"/>
-          <w:lang w:val="en-US"/>
-        </w:rPr>
-        <w:t>Github</w:t>
-      </w:r>
-      <w:proofErr w:type="spellEnd"/>
-      <w:r>
-        <w:rPr>
-          <w:rFonts w:ascii="Arial" w:hAnsi="Arial" w:cs="Arial"/>
-          <w:lang w:val="en-US"/>
-        </w:rPr>
-        <w:t xml:space="preserve"> repository: </w:t>
+        <w:t xml:space="preserve">Link to Github repository: </w:t>
       </w:r>
       <w:hyperlink r:id="rId7" w:history="1">
         <w:r>
@@ -329,163 +298,95 @@
           <w:rFonts w:ascii="Courier New" w:hAnsi="Courier New" w:cs="Courier New"/>
         </w:rPr>
       </w:pPr>
-      <w:proofErr w:type="gramStart"/>
       <w:r>
         <w:rPr>
           <w:rFonts w:ascii="Courier New" w:hAnsi="Courier New" w:cs="Courier New"/>
         </w:rPr>
-        <w:t>!</w:t>
-      </w:r>
-      <w:proofErr w:type="spellStart"/>
-      <w:r>
+        <w:t>!nvcc -arch=sm_75 ./lab3_ex1.cu -o lab3_ex1</w:t>
+      </w:r>
+    </w:p>
+    <w:p>
+      <w:pPr>
+        <w:spacing w:after="0"/>
+        <w:jc w:val="both"/>
+        <w:rPr>
+          <w:rFonts w:ascii="Arial" w:hAnsi="Arial" w:cs="Arial"/>
+        </w:rPr>
+      </w:pPr>
+    </w:p>
+    <w:p>
+      <w:pPr>
+        <w:spacing w:after="0"/>
+        <w:jc w:val="both"/>
+        <w:rPr>
+          <w:rFonts w:ascii="Arial" w:hAnsi="Arial" w:cs="Arial"/>
+        </w:rPr>
+      </w:pPr>
+      <w:r>
+        <w:rPr>
+          <w:rFonts w:ascii="Arial" w:hAnsi="Arial" w:cs="Arial"/>
+        </w:rPr>
+        <w:t>Running:</w:t>
+      </w:r>
+    </w:p>
+    <w:p>
+      <w:pPr>
+        <w:spacing w:after="0"/>
+        <w:jc w:val="both"/>
         <w:rPr>
           <w:rFonts w:ascii="Courier New" w:hAnsi="Courier New" w:cs="Courier New"/>
         </w:rPr>
-        <w:t>nvcc</w:t>
-      </w:r>
-      <w:proofErr w:type="spellEnd"/>
-      <w:proofErr w:type="gramEnd"/>
+      </w:pPr>
       <w:r>
         <w:rPr>
           <w:rFonts w:ascii="Courier New" w:hAnsi="Courier New" w:cs="Courier New"/>
         </w:rPr>
-        <w:t xml:space="preserve"> -arch=sm_75 ./lab3_ex1.cu -o lab3_ex1</w:t>
-      </w:r>
-    </w:p>
-    <w:p>
-      <w:pPr>
-        <w:spacing w:after="0"/>
-        <w:jc w:val="both"/>
-        <w:rPr>
-          <w:rFonts w:ascii="Arial" w:hAnsi="Arial" w:cs="Arial"/>
-        </w:rPr>
-      </w:pPr>
-    </w:p>
-    <w:p>
-      <w:pPr>
-        <w:spacing w:after="0"/>
-        <w:jc w:val="both"/>
-        <w:rPr>
-          <w:rFonts w:ascii="Arial" w:hAnsi="Arial" w:cs="Arial"/>
-        </w:rPr>
-      </w:pPr>
-      <w:r>
-        <w:rPr>
-          <w:rFonts w:ascii="Arial" w:hAnsi="Arial" w:cs="Arial"/>
-        </w:rPr>
-        <w:t>Running:</w:t>
-      </w:r>
-    </w:p>
-    <w:p>
-      <w:pPr>
-        <w:spacing w:after="0"/>
-        <w:jc w:val="both"/>
+        <w:t xml:space="preserve">!./lab3_ex1 </w:t>
+      </w:r>
+      <w:r>
         <w:rPr>
           <w:rFonts w:ascii="Courier New" w:hAnsi="Courier New" w:cs="Courier New"/>
         </w:rPr>
-      </w:pPr>
-      <w:proofErr w:type="gramStart"/>
-      <w:r>
+        <w:t>&lt;vector-length&gt;</w:t>
+      </w:r>
+    </w:p>
+    <w:p>
+      <w:pPr>
+        <w:spacing w:after="0"/>
+        <w:jc w:val="both"/>
+        <w:rPr>
+          <w:rFonts w:ascii="Arial" w:hAnsi="Arial" w:cs="Arial"/>
+        </w:rPr>
+      </w:pPr>
+    </w:p>
+    <w:p>
+      <w:pPr>
+        <w:spacing w:after="0"/>
+        <w:jc w:val="both"/>
+        <w:rPr>
+          <w:rFonts w:ascii="Arial" w:hAnsi="Arial" w:cs="Arial"/>
+        </w:rPr>
+      </w:pPr>
+      <w:r>
+        <w:rPr>
+          <w:rFonts w:ascii="Arial" w:hAnsi="Arial" w:cs="Arial"/>
+        </w:rPr>
+        <w:t>Profiling:</w:t>
+      </w:r>
+    </w:p>
+    <w:p>
+      <w:pPr>
+        <w:spacing w:after="0"/>
+        <w:jc w:val="both"/>
         <w:rPr>
           <w:rFonts w:ascii="Courier New" w:hAnsi="Courier New" w:cs="Courier New"/>
         </w:rPr>
-        <w:t>!./</w:t>
-      </w:r>
-      <w:proofErr w:type="gramEnd"/>
+      </w:pPr>
       <w:r>
         <w:rPr>
           <w:rFonts w:ascii="Courier New" w:hAnsi="Courier New" w:cs="Courier New"/>
         </w:rPr>
-        <w:t xml:space="preserve">lab3_ex1 </w:t>
-      </w:r>
-      <w:r>
-        <w:rPr>
-          <w:rFonts w:ascii="Courier New" w:hAnsi="Courier New" w:cs="Courier New"/>
-        </w:rPr>
-        <w:t>&lt;vector-length&gt;</w:t>
-      </w:r>
-    </w:p>
-    <w:p>
-      <w:pPr>
-        <w:spacing w:after="0"/>
-        <w:jc w:val="both"/>
-        <w:rPr>
-          <w:rFonts w:ascii="Arial" w:hAnsi="Arial" w:cs="Arial"/>
-        </w:rPr>
-      </w:pPr>
-    </w:p>
-    <w:p>
-      <w:pPr>
-        <w:spacing w:after="0"/>
-        <w:jc w:val="both"/>
-        <w:rPr>
-          <w:rFonts w:ascii="Arial" w:hAnsi="Arial" w:cs="Arial"/>
-        </w:rPr>
-      </w:pPr>
-      <w:r>
-        <w:rPr>
-          <w:rFonts w:ascii="Arial" w:hAnsi="Arial" w:cs="Arial"/>
-        </w:rPr>
-        <w:t>Profiling:</w:t>
-      </w:r>
-    </w:p>
-    <w:p>
-      <w:pPr>
-        <w:spacing w:after="0"/>
-        <w:jc w:val="both"/>
-        <w:rPr>
-          <w:rFonts w:ascii="Courier New" w:hAnsi="Courier New" w:cs="Courier New"/>
-        </w:rPr>
-      </w:pPr>
-      <w:proofErr w:type="gramStart"/>
-      <w:r>
-        <w:rPr>
-          <w:rFonts w:ascii="Courier New" w:hAnsi="Courier New" w:cs="Courier New"/>
-        </w:rPr>
-        <w:t>!/</w:t>
-      </w:r>
-      <w:proofErr w:type="spellStart"/>
-      <w:proofErr w:type="gramEnd"/>
-      <w:r>
-        <w:rPr>
-          <w:rFonts w:ascii="Courier New" w:hAnsi="Courier New" w:cs="Courier New"/>
-        </w:rPr>
-        <w:t>usr</w:t>
-      </w:r>
-      <w:proofErr w:type="spellEnd"/>
-      <w:r>
-        <w:rPr>
-          <w:rFonts w:ascii="Courier New" w:hAnsi="Courier New" w:cs="Courier New"/>
-        </w:rPr>
-        <w:t>/local/cuda-11/bin/</w:t>
-      </w:r>
-      <w:proofErr w:type="spellStart"/>
-      <w:r>
-        <w:rPr>
-          <w:rFonts w:ascii="Courier New" w:hAnsi="Courier New" w:cs="Courier New"/>
-        </w:rPr>
-        <w:t>nv</w:t>
-      </w:r>
-      <w:proofErr w:type="spellEnd"/>
-      <w:r>
-        <w:rPr>
-          <w:rFonts w:ascii="Courier New" w:hAnsi="Courier New" w:cs="Courier New"/>
-        </w:rPr>
-        <w:t>-</w:t>
-      </w:r>
-      <w:proofErr w:type="spellStart"/>
-      <w:r>
-        <w:rPr>
-          <w:rFonts w:ascii="Courier New" w:hAnsi="Courier New" w:cs="Courier New"/>
-        </w:rPr>
-        <w:t>nsight</w:t>
-      </w:r>
-      <w:proofErr w:type="spellEnd"/>
-      <w:r>
-        <w:rPr>
-          <w:rFonts w:ascii="Courier New" w:hAnsi="Courier New" w:cs="Courier New"/>
-        </w:rPr>
-        <w:t xml:space="preserve">-cu-cli ./lab3_ex1 </w:t>
+        <w:t xml:space="preserve">!/usr/local/cuda-11/bin/nv-nsight-cu-cli ./lab3_ex1 </w:t>
       </w:r>
       <w:r>
         <w:rPr>
@@ -675,25 +576,7 @@
           <w:b/>
           <w:bCs/>
         </w:rPr>
-        <w:t xml:space="preserve">Explain how many CUDA threads and </w:t>
-      </w:r>
-      <w:proofErr w:type="gramStart"/>
-      <w:r>
-        <w:rPr>
-          <w:rFonts w:ascii="Arial" w:hAnsi="Arial" w:cs="Arial"/>
-          <w:b/>
-          <w:bCs/>
-        </w:rPr>
-        <w:t>thread</w:t>
-      </w:r>
-      <w:proofErr w:type="gramEnd"/>
-      <w:r>
-        <w:rPr>
-          <w:rFonts w:ascii="Arial" w:hAnsi="Arial" w:cs="Arial"/>
-          <w:b/>
-          <w:bCs/>
-        </w:rPr>
-        <w:t xml:space="preserve"> blocks you used.</w:t>
+        <w:t>Explain how many CUDA threads and thread blocks you used.</w:t>
       </w:r>
     </w:p>
     <w:p>
@@ -757,7 +640,6 @@
         </w:rPr>
         <w:t xml:space="preserve">and </w:t>
       </w:r>
-      <w:proofErr w:type="gramStart"/>
       <w:r>
         <w:rPr>
           <w:rFonts w:ascii="Cambria Math" w:hAnsi="Cambria Math" w:cs="Cambria Math"/>
@@ -770,7 +652,6 @@
         </w:rPr>
         <w:t>(</w:t>
       </w:r>
-      <w:proofErr w:type="gramEnd"/>
       <w:r>
         <w:rPr>
           <w:rFonts w:ascii="Arial" w:hAnsi="Arial" w:cs="Arial"/>
@@ -989,25 +870,7 @@
           <w:b/>
           <w:bCs/>
         </w:rPr>
-        <w:t xml:space="preserve">Explain how many CUDA threads and </w:t>
-      </w:r>
-      <w:proofErr w:type="gramStart"/>
-      <w:r>
-        <w:rPr>
-          <w:rFonts w:ascii="Arial" w:hAnsi="Arial" w:cs="Arial"/>
-          <w:b/>
-          <w:bCs/>
-        </w:rPr>
-        <w:t>thread</w:t>
-      </w:r>
-      <w:proofErr w:type="gramEnd"/>
-      <w:r>
-        <w:rPr>
-          <w:rFonts w:ascii="Arial" w:hAnsi="Arial" w:cs="Arial"/>
-          <w:b/>
-          <w:bCs/>
-        </w:rPr>
-        <w:t xml:space="preserve"> blocks you used.</w:t>
+        <w:t>Explain how many CUDA threads and thread blocks you used.</w:t>
       </w:r>
     </w:p>
     <w:p>
@@ -1089,7 +952,6 @@
         </w:rPr>
         <w:t xml:space="preserve"> and </w:t>
       </w:r>
-      <w:proofErr w:type="gramStart"/>
       <w:r>
         <w:rPr>
           <w:rFonts w:ascii="Cambria Math" w:hAnsi="Cambria Math" w:cs="Cambria Math"/>
@@ -1102,7 +964,6 @@
         </w:rPr>
         <w:t>(</w:t>
       </w:r>
-      <w:proofErr w:type="gramEnd"/>
       <w:r>
         <w:rPr>
           <w:rFonts w:ascii="Arial" w:hAnsi="Arial" w:cs="Arial"/>
@@ -1266,21 +1127,7 @@
         <w:rPr>
           <w:rFonts w:ascii="Arial" w:hAnsi="Arial" w:cs="Arial"/>
         </w:rPr>
-        <w:t xml:space="preserve">I use </w:t>
-      </w:r>
-      <w:proofErr w:type="spellStart"/>
-      <w:r>
-        <w:rPr>
-          <w:rFonts w:ascii="Arial" w:hAnsi="Arial" w:cs="Arial"/>
-        </w:rPr>
-        <w:t>nvprof</w:t>
-      </w:r>
-      <w:proofErr w:type="spellEnd"/>
-      <w:r>
-        <w:rPr>
-          <w:rFonts w:ascii="Arial" w:hAnsi="Arial" w:cs="Arial"/>
-        </w:rPr>
-        <w:t xml:space="preserve"> for measuring the times as it is simpler and more accurate</w:t>
+        <w:t>I use nvprof for measuring the times as it is simpler and more accurate</w:t>
       </w:r>
       <w:r>
         <w:rPr>
@@ -1324,8 +1171,6 @@
         </w:rPr>
         <w:t xml:space="preserve">Command: </w:t>
       </w:r>
-      <w:proofErr w:type="spellStart"/>
-      <w:proofErr w:type="gramStart"/>
       <w:r>
         <w:rPr>
           <w:rFonts w:ascii="Courier New" w:hAnsi="Courier New" w:cs="Courier New"/>
@@ -1344,7 +1189,6 @@
         </w:rPr>
         <w:t>prof</w:t>
       </w:r>
-      <w:proofErr w:type="spellEnd"/>
       <w:r>
         <w:rPr>
           <w:rFonts w:ascii="Courier New" w:hAnsi="Courier New" w:cs="Courier New"/>
@@ -1355,14 +1199,7 @@
         <w:rPr>
           <w:rFonts w:ascii="Courier New" w:hAnsi="Courier New" w:cs="Courier New"/>
         </w:rPr>
-        <w:t>.</w:t>
-      </w:r>
-      <w:proofErr w:type="gramEnd"/>
-      <w:r>
-        <w:rPr>
-          <w:rFonts w:ascii="Courier New" w:hAnsi="Courier New" w:cs="Courier New"/>
-        </w:rPr>
-        <w:t>/</w:t>
+        <w:t>./</w:t>
       </w:r>
       <w:r>
         <w:rPr>
@@ -1665,35 +1502,30 @@
         </w:rPr>
         <w:t xml:space="preserve">2 * </w:t>
       </w:r>
-      <w:proofErr w:type="spellStart"/>
       <w:r>
         <w:rPr>
           <w:rFonts w:ascii="Arial" w:hAnsi="Arial" w:cs="Arial"/>
         </w:rPr>
         <w:t>numARows</w:t>
       </w:r>
-      <w:proofErr w:type="spellEnd"/>
       <w:r>
         <w:rPr>
           <w:rFonts w:ascii="Arial" w:hAnsi="Arial" w:cs="Arial"/>
         </w:rPr>
         <w:t xml:space="preserve"> * </w:t>
       </w:r>
-      <w:proofErr w:type="spellStart"/>
       <w:r>
         <w:rPr>
           <w:rFonts w:ascii="Arial" w:hAnsi="Arial" w:cs="Arial"/>
         </w:rPr>
         <w:t>numBColumns</w:t>
       </w:r>
-      <w:proofErr w:type="spellEnd"/>
       <w:r>
         <w:rPr>
           <w:rFonts w:ascii="Arial" w:hAnsi="Arial" w:cs="Arial"/>
         </w:rPr>
         <w:t xml:space="preserve"> * </w:t>
       </w:r>
-      <w:proofErr w:type="spellStart"/>
       <w:r>
         <w:rPr>
           <w:rFonts w:ascii="Arial" w:hAnsi="Arial" w:cs="Arial"/>
@@ -1712,7 +1544,6 @@
         </w:rPr>
         <w:t>Columns</w:t>
       </w:r>
-      <w:proofErr w:type="spellEnd"/>
     </w:p>
     <w:p>
       <w:pPr>
@@ -1809,35 +1640,30 @@
         </w:rPr>
         <w:t xml:space="preserve">2 * </w:t>
       </w:r>
-      <w:proofErr w:type="spellStart"/>
       <w:r>
         <w:rPr>
           <w:rFonts w:ascii="Arial" w:hAnsi="Arial" w:cs="Arial"/>
         </w:rPr>
         <w:t>numARows</w:t>
       </w:r>
-      <w:proofErr w:type="spellEnd"/>
       <w:r>
         <w:rPr>
           <w:rFonts w:ascii="Arial" w:hAnsi="Arial" w:cs="Arial"/>
         </w:rPr>
         <w:t xml:space="preserve"> * </w:t>
       </w:r>
-      <w:proofErr w:type="spellStart"/>
       <w:r>
         <w:rPr>
           <w:rFonts w:ascii="Arial" w:hAnsi="Arial" w:cs="Arial"/>
         </w:rPr>
         <w:t>numBColumns</w:t>
       </w:r>
-      <w:proofErr w:type="spellEnd"/>
       <w:r>
         <w:rPr>
           <w:rFonts w:ascii="Arial" w:hAnsi="Arial" w:cs="Arial"/>
         </w:rPr>
         <w:t xml:space="preserve"> * </w:t>
       </w:r>
-      <w:proofErr w:type="spellStart"/>
       <w:r>
         <w:rPr>
           <w:rFonts w:ascii="Arial" w:hAnsi="Arial" w:cs="Arial"/>
@@ -1856,35 +1682,30 @@
         </w:rPr>
         <w:t>Columns</w:t>
       </w:r>
-      <w:proofErr w:type="spellEnd"/>
       <w:r>
         <w:rPr>
           <w:rFonts w:ascii="Arial" w:hAnsi="Arial" w:cs="Arial"/>
         </w:rPr>
         <w:t xml:space="preserve"> + </w:t>
       </w:r>
-      <w:proofErr w:type="spellStart"/>
       <w:r>
         <w:rPr>
           <w:rFonts w:ascii="Arial" w:hAnsi="Arial" w:cs="Arial"/>
         </w:rPr>
         <w:t>numARows</w:t>
       </w:r>
-      <w:proofErr w:type="spellEnd"/>
       <w:r>
         <w:rPr>
           <w:rFonts w:ascii="Arial" w:hAnsi="Arial" w:cs="Arial"/>
         </w:rPr>
         <w:t xml:space="preserve"> * </w:t>
       </w:r>
-      <w:proofErr w:type="spellStart"/>
       <w:r>
         <w:rPr>
           <w:rFonts w:ascii="Arial" w:hAnsi="Arial" w:cs="Arial"/>
         </w:rPr>
         <w:t>numBColumns</w:t>
       </w:r>
-      <w:proofErr w:type="spellEnd"/>
       <w:r>
         <w:rPr>
           <w:rFonts w:ascii="Arial" w:hAnsi="Arial" w:cs="Arial"/>
@@ -1915,35 +1736,30 @@
         </w:rPr>
         <w:t xml:space="preserve">3 * </w:t>
       </w:r>
-      <w:proofErr w:type="spellStart"/>
       <w:r>
         <w:rPr>
           <w:rFonts w:ascii="Arial" w:hAnsi="Arial" w:cs="Arial"/>
         </w:rPr>
         <w:t>numARows</w:t>
       </w:r>
-      <w:proofErr w:type="spellEnd"/>
       <w:r>
         <w:rPr>
           <w:rFonts w:ascii="Arial" w:hAnsi="Arial" w:cs="Arial"/>
         </w:rPr>
         <w:t xml:space="preserve"> * </w:t>
       </w:r>
-      <w:proofErr w:type="spellStart"/>
       <w:r>
         <w:rPr>
           <w:rFonts w:ascii="Arial" w:hAnsi="Arial" w:cs="Arial"/>
         </w:rPr>
         <w:t>numBColumns</w:t>
       </w:r>
-      <w:proofErr w:type="spellEnd"/>
       <w:r>
         <w:rPr>
           <w:rFonts w:ascii="Arial" w:hAnsi="Arial" w:cs="Arial"/>
         </w:rPr>
         <w:t xml:space="preserve"> * </w:t>
       </w:r>
-      <w:proofErr w:type="spellStart"/>
       <w:r>
         <w:rPr>
           <w:rFonts w:ascii="Arial" w:hAnsi="Arial" w:cs="Arial"/>
@@ -1962,7 +1778,6 @@
         </w:rPr>
         <w:t>Columns</w:t>
       </w:r>
-      <w:proofErr w:type="spellEnd"/>
       <w:r>
         <w:rPr>
           <w:rFonts w:ascii="Arial" w:hAnsi="Arial" w:cs="Arial"/>
@@ -2024,25 +1839,7 @@
           <w:b/>
           <w:bCs/>
         </w:rPr>
-        <w:t xml:space="preserve">Explain how many CUDA threads and </w:t>
-      </w:r>
-      <w:proofErr w:type="gramStart"/>
-      <w:r>
-        <w:rPr>
-          <w:rFonts w:ascii="Arial" w:hAnsi="Arial" w:cs="Arial"/>
-          <w:b/>
-          <w:bCs/>
-        </w:rPr>
-        <w:t>thread</w:t>
-      </w:r>
-      <w:proofErr w:type="gramEnd"/>
-      <w:r>
-        <w:rPr>
-          <w:rFonts w:ascii="Arial" w:hAnsi="Arial" w:cs="Arial"/>
-          <w:b/>
-          <w:bCs/>
-        </w:rPr>
-        <w:t xml:space="preserve"> blocks you used.</w:t>
+        <w:t>Explain how many CUDA threads and thread blocks you used.</w:t>
       </w:r>
     </w:p>
     <w:p>
@@ -2175,7 +1972,6 @@
         </w:rPr>
         <w:t xml:space="preserve">and </w:t>
       </w:r>
-      <w:proofErr w:type="gramStart"/>
       <w:r>
         <w:rPr>
           <w:rFonts w:ascii="Cambria Math" w:hAnsi="Cambria Math" w:cs="Cambria Math"/>
@@ -2188,7 +1984,6 @@
         </w:rPr>
         <w:t>(</w:t>
       </w:r>
-      <w:proofErr w:type="gramEnd"/>
       <w:r>
         <w:rPr>
           <w:rFonts w:ascii="Arial" w:hAnsi="Arial" w:cs="Arial"/>
@@ -2452,25 +2247,7 @@
           <w:b/>
           <w:bCs/>
         </w:rPr>
-        <w:t xml:space="preserve">Explain how many CUDA threads and </w:t>
-      </w:r>
-      <w:proofErr w:type="gramStart"/>
-      <w:r>
-        <w:rPr>
-          <w:rFonts w:ascii="Arial" w:hAnsi="Arial" w:cs="Arial"/>
-          <w:b/>
-          <w:bCs/>
-        </w:rPr>
-        <w:t>thread</w:t>
-      </w:r>
-      <w:proofErr w:type="gramEnd"/>
-      <w:r>
-        <w:rPr>
-          <w:rFonts w:ascii="Arial" w:hAnsi="Arial" w:cs="Arial"/>
-          <w:b/>
-          <w:bCs/>
-        </w:rPr>
-        <w:t xml:space="preserve"> blocks you used.</w:t>
+        <w:t>Explain how many CUDA threads and thread blocks you used.</w:t>
       </w:r>
     </w:p>
     <w:p>
@@ -2585,7 +2362,6 @@
         </w:rPr>
         <w:t xml:space="preserve"> and </w:t>
       </w:r>
-      <w:proofErr w:type="gramStart"/>
       <w:r>
         <w:rPr>
           <w:rFonts w:ascii="Cambria Math" w:hAnsi="Cambria Math" w:cs="Cambria Math"/>
@@ -2598,7 +2374,6 @@
         </w:rPr>
         <w:t>(</w:t>
       </w:r>
-      <w:proofErr w:type="gramEnd"/>
       <w:r>
         <w:rPr>
           <w:rFonts w:ascii="Arial" w:hAnsi="Arial" w:cs="Arial"/>
@@ -2823,21 +2598,7 @@
         <w:rPr>
           <w:rFonts w:ascii="Arial" w:hAnsi="Arial" w:cs="Arial"/>
         </w:rPr>
-        <w:t xml:space="preserve">I use </w:t>
-      </w:r>
-      <w:proofErr w:type="spellStart"/>
-      <w:r>
-        <w:rPr>
-          <w:rFonts w:ascii="Arial" w:hAnsi="Arial" w:cs="Arial"/>
-        </w:rPr>
-        <w:t>nvprof</w:t>
-      </w:r>
-      <w:proofErr w:type="spellEnd"/>
-      <w:r>
-        <w:rPr>
-          <w:rFonts w:ascii="Arial" w:hAnsi="Arial" w:cs="Arial"/>
-        </w:rPr>
-        <w:t xml:space="preserve"> for measuring the times as it is simpler and more accurate (</w:t>
+        <w:t>I use nvprof for measuring the times as it is simpler and more accurate (</w:t>
       </w:r>
       <w:hyperlink r:id="rId12" w:history="1">
         <w:r>
@@ -2869,8 +2630,6 @@
         </w:rPr>
         <w:t xml:space="preserve">Command: </w:t>
       </w:r>
-      <w:proofErr w:type="spellStart"/>
-      <w:proofErr w:type="gramStart"/>
       <w:r>
         <w:rPr>
           <w:rFonts w:ascii="Courier New" w:hAnsi="Courier New" w:cs="Courier New"/>
@@ -2889,7 +2648,6 @@
         </w:rPr>
         <w:t>prof</w:t>
       </w:r>
-      <w:proofErr w:type="spellEnd"/>
       <w:r>
         <w:rPr>
           <w:rFonts w:ascii="Courier New" w:hAnsi="Courier New" w:cs="Courier New"/>
@@ -2900,32 +2658,19 @@
         <w:rPr>
           <w:rFonts w:ascii="Courier New" w:hAnsi="Courier New" w:cs="Courier New"/>
         </w:rPr>
-        <w:t>.</w:t>
-      </w:r>
-      <w:proofErr w:type="gramEnd"/>
+        <w:t>./</w:t>
+      </w:r>
       <w:r>
         <w:rPr>
           <w:rFonts w:ascii="Courier New" w:hAnsi="Courier New" w:cs="Courier New"/>
         </w:rPr>
-        <w:t>/</w:t>
+        <w:t>lab3_ex</w:t>
       </w:r>
       <w:r>
         <w:rPr>
           <w:rFonts w:ascii="Courier New" w:hAnsi="Courier New" w:cs="Courier New"/>
         </w:rPr>
-        <w:t>lab3_ex</w:t>
-      </w:r>
-      <w:r>
-        <w:rPr>
-          <w:rFonts w:ascii="Courier New" w:hAnsi="Courier New" w:cs="Courier New"/>
-        </w:rPr>
-        <w:t>2</w:t>
-      </w:r>
-      <w:r>
-        <w:rPr>
-          <w:rFonts w:ascii="Courier New" w:hAnsi="Courier New" w:cs="Courier New"/>
-        </w:rPr>
-        <w:t xml:space="preserve"> &lt;vector-length&gt;</w:t>
+        <w:t>2 &lt;vector-length&gt;</w:t>
       </w:r>
     </w:p>
     <w:p>
@@ -3009,145 +2754,74 @@
         <w:rPr>
           <w:rFonts w:ascii="Arial" w:hAnsi="Arial" w:cs="Arial"/>
         </w:rPr>
-        <w:t xml:space="preserve">most of the time Is required for the CUDA kernel. Furthermore, you can see that the fraction of execution time of the CUDA kernel increases with increasing matrix sizes. This is because the number of FLOP increase with </w:t>
-      </w:r>
-      <w:proofErr w:type="gramStart"/>
-      <w:r>
-        <w:rPr>
-          <w:rFonts w:ascii="Arial" w:hAnsi="Arial" w:cs="Arial"/>
-        </w:rPr>
-        <w:t>O(</w:t>
-      </w:r>
-      <w:proofErr w:type="spellStart"/>
-      <w:proofErr w:type="gramEnd"/>
-      <w:r>
-        <w:rPr>
-          <w:rFonts w:ascii="Arial" w:hAnsi="Arial" w:cs="Arial"/>
-        </w:rPr>
-        <w:t>numARows</w:t>
-      </w:r>
-      <w:proofErr w:type="spellEnd"/>
-      <w:r>
-        <w:rPr>
-          <w:rFonts w:ascii="Arial" w:hAnsi="Arial" w:cs="Arial"/>
-        </w:rPr>
-        <w:t xml:space="preserve"> * </w:t>
-      </w:r>
-      <w:proofErr w:type="spellStart"/>
+        <w:t>most of the time Is required for the CUDA kernel. Furthermore, you can see that the fraction of execution time of the CUDA kernel increases with increasing matrix sizes. This is because the number of FLOP increase with O(</w:t>
+      </w:r>
+      <w:r>
+        <w:rPr>
+          <w:rFonts w:ascii="Arial" w:hAnsi="Arial" w:cs="Arial"/>
+        </w:rPr>
+        <w:t>numARows * numBColumns * numAColumns</w:t>
+      </w:r>
+      <w:r>
+        <w:rPr>
+          <w:rFonts w:ascii="Arial" w:hAnsi="Arial" w:cs="Arial"/>
+        </w:rPr>
+        <w:t xml:space="preserve">) whereas the </w:t>
+      </w:r>
+      <w:r>
+        <w:rPr>
+          <w:rFonts w:ascii="Arial" w:hAnsi="Arial" w:cs="Arial"/>
+        </w:rPr>
+        <w:t>number of elements to copy between host H and device D only increase with O(</w:t>
+      </w:r>
+      <w:r>
+        <w:rPr>
+          <w:rFonts w:ascii="Arial" w:hAnsi="Arial" w:cs="Arial"/>
+        </w:rPr>
+        <w:t>numARows * numAColumns</w:t>
+      </w:r>
+      <w:r>
+        <w:rPr>
+          <w:rFonts w:ascii="Arial" w:hAnsi="Arial" w:cs="Arial"/>
+        </w:rPr>
+        <w:t xml:space="preserve"> + </w:t>
+      </w:r>
+      <w:r>
+        <w:rPr>
+          <w:rFonts w:ascii="Arial" w:hAnsi="Arial" w:cs="Arial"/>
+        </w:rPr>
+        <w:t>numB</w:t>
+      </w:r>
+      <w:r>
+        <w:rPr>
+          <w:rFonts w:ascii="Arial" w:hAnsi="Arial" w:cs="Arial"/>
+        </w:rPr>
+        <w:t>Row</w:t>
+      </w:r>
+      <w:r>
+        <w:rPr>
+          <w:rFonts w:ascii="Arial" w:hAnsi="Arial" w:cs="Arial"/>
+        </w:rPr>
+        <w:t xml:space="preserve">s </w:t>
+      </w:r>
+      <w:r>
+        <w:rPr>
+          <w:rFonts w:ascii="Arial" w:hAnsi="Arial" w:cs="Arial"/>
+        </w:rPr>
+        <w:t xml:space="preserve">* </w:t>
+      </w:r>
       <w:r>
         <w:rPr>
           <w:rFonts w:ascii="Arial" w:hAnsi="Arial" w:cs="Arial"/>
         </w:rPr>
         <w:t>numBColumns</w:t>
       </w:r>
-      <w:proofErr w:type="spellEnd"/>
-      <w:r>
-        <w:rPr>
-          <w:rFonts w:ascii="Arial" w:hAnsi="Arial" w:cs="Arial"/>
-        </w:rPr>
-        <w:t xml:space="preserve"> * </w:t>
-      </w:r>
-      <w:proofErr w:type="spellStart"/>
-      <w:r>
-        <w:rPr>
-          <w:rFonts w:ascii="Arial" w:hAnsi="Arial" w:cs="Arial"/>
-        </w:rPr>
-        <w:t>numAColumns</w:t>
-      </w:r>
-      <w:proofErr w:type="spellEnd"/>
-      <w:r>
-        <w:rPr>
-          <w:rFonts w:ascii="Arial" w:hAnsi="Arial" w:cs="Arial"/>
-        </w:rPr>
-        <w:t xml:space="preserve">) whereas the </w:t>
-      </w:r>
-      <w:r>
-        <w:rPr>
-          <w:rFonts w:ascii="Arial" w:hAnsi="Arial" w:cs="Arial"/>
-        </w:rPr>
-        <w:t>number of elements to copy between host H and device D only increase with O(</w:t>
-      </w:r>
-      <w:proofErr w:type="spellStart"/>
-      <w:r>
-        <w:rPr>
-          <w:rFonts w:ascii="Arial" w:hAnsi="Arial" w:cs="Arial"/>
-        </w:rPr>
-        <w:t>numARows</w:t>
-      </w:r>
-      <w:proofErr w:type="spellEnd"/>
-      <w:r>
-        <w:rPr>
-          <w:rFonts w:ascii="Arial" w:hAnsi="Arial" w:cs="Arial"/>
-        </w:rPr>
-        <w:t xml:space="preserve"> * </w:t>
-      </w:r>
-      <w:proofErr w:type="spellStart"/>
-      <w:r>
-        <w:rPr>
-          <w:rFonts w:ascii="Arial" w:hAnsi="Arial" w:cs="Arial"/>
-        </w:rPr>
-        <w:t>numAColumns</w:t>
-      </w:r>
-      <w:proofErr w:type="spellEnd"/>
-      <w:r>
-        <w:rPr>
-          <w:rFonts w:ascii="Arial" w:hAnsi="Arial" w:cs="Arial"/>
-        </w:rPr>
-        <w:t xml:space="preserve"> + </w:t>
-      </w:r>
-      <w:proofErr w:type="spellStart"/>
-      <w:r>
-        <w:rPr>
-          <w:rFonts w:ascii="Arial" w:hAnsi="Arial" w:cs="Arial"/>
-        </w:rPr>
-        <w:t>numB</w:t>
-      </w:r>
-      <w:r>
-        <w:rPr>
-          <w:rFonts w:ascii="Arial" w:hAnsi="Arial" w:cs="Arial"/>
-        </w:rPr>
-        <w:t>Row</w:t>
-      </w:r>
-      <w:r>
-        <w:rPr>
-          <w:rFonts w:ascii="Arial" w:hAnsi="Arial" w:cs="Arial"/>
-        </w:rPr>
-        <w:t>s</w:t>
-      </w:r>
-      <w:proofErr w:type="spellEnd"/>
-      <w:r>
-        <w:rPr>
-          <w:rFonts w:ascii="Arial" w:hAnsi="Arial" w:cs="Arial"/>
-        </w:rPr>
-        <w:t xml:space="preserve"> </w:t>
-      </w:r>
-      <w:r>
-        <w:rPr>
-          <w:rFonts w:ascii="Arial" w:hAnsi="Arial" w:cs="Arial"/>
-        </w:rPr>
-        <w:t xml:space="preserve">* </w:t>
-      </w:r>
-      <w:proofErr w:type="spellStart"/>
-      <w:r>
-        <w:rPr>
-          <w:rFonts w:ascii="Arial" w:hAnsi="Arial" w:cs="Arial"/>
-        </w:rPr>
-        <w:t>numBColumns</w:t>
-      </w:r>
-      <w:proofErr w:type="spellEnd"/>
-      <w:r>
-        <w:rPr>
-          <w:rFonts w:ascii="Arial" w:hAnsi="Arial" w:cs="Arial"/>
-        </w:rPr>
-        <w:t xml:space="preserve">) for H2D and with </w:t>
-      </w:r>
-      <w:r>
-        <w:rPr>
-          <w:rFonts w:ascii="Arial" w:hAnsi="Arial" w:cs="Arial"/>
-        </w:rPr>
-        <w:t>O(</w:t>
-      </w:r>
-      <w:proofErr w:type="spellStart"/>
+      <w:r>
+        <w:rPr>
+          <w:rFonts w:ascii="Arial" w:hAnsi="Arial" w:cs="Arial"/>
+        </w:rPr>
+        <w:t>) for H2D and with O(</w:t>
+      </w:r>
       <w:r>
         <w:rPr>
           <w:rFonts w:ascii="Arial" w:hAnsi="Arial" w:cs="Arial"/>
@@ -3164,21 +2838,7 @@
         <w:rPr>
           <w:rFonts w:ascii="Arial" w:hAnsi="Arial" w:cs="Arial"/>
         </w:rPr>
-        <w:t>Rows</w:t>
-      </w:r>
-      <w:proofErr w:type="spellEnd"/>
-      <w:r>
-        <w:rPr>
-          <w:rFonts w:ascii="Arial" w:hAnsi="Arial" w:cs="Arial"/>
-        </w:rPr>
-        <w:t xml:space="preserve"> * </w:t>
-      </w:r>
-      <w:proofErr w:type="spellStart"/>
-      <w:r>
-        <w:rPr>
-          <w:rFonts w:ascii="Arial" w:hAnsi="Arial" w:cs="Arial"/>
-        </w:rPr>
-        <w:t>num</w:t>
+        <w:t>Rows * num</w:t>
       </w:r>
       <w:r>
         <w:rPr>
@@ -3192,7 +2852,6 @@
         </w:rPr>
         <w:t>Columns</w:t>
       </w:r>
-      <w:proofErr w:type="spellEnd"/>
       <w:r>
         <w:rPr>
           <w:rFonts w:ascii="Arial" w:hAnsi="Arial" w:cs="Arial"/>
@@ -3244,43 +2903,7 @@
           <w:bCs/>
         </w:rPr>
         <w:lastRenderedPageBreak/>
-        <w:t xml:space="preserve">Now, change </w:t>
-      </w:r>
-      <w:proofErr w:type="spellStart"/>
-      <w:r>
-        <w:rPr>
-          <w:rFonts w:ascii="Arial" w:hAnsi="Arial" w:cs="Arial"/>
-          <w:b/>
-          <w:bCs/>
-        </w:rPr>
-        <w:t>DataType</w:t>
-      </w:r>
-      <w:proofErr w:type="spellEnd"/>
-      <w:r>
-        <w:rPr>
-          <w:rFonts w:ascii="Arial" w:hAnsi="Arial" w:cs="Arial"/>
-          <w:b/>
-          <w:bCs/>
-        </w:rPr>
-        <w:t xml:space="preserve"> from double to float, re-plot </w:t>
-      </w:r>
-      <w:proofErr w:type="gramStart"/>
-      <w:r>
-        <w:rPr>
-          <w:rFonts w:ascii="Arial" w:hAnsi="Arial" w:cs="Arial"/>
-          <w:b/>
-          <w:bCs/>
-        </w:rPr>
-        <w:t>the a</w:t>
-      </w:r>
-      <w:proofErr w:type="gramEnd"/>
-      <w:r>
-        <w:rPr>
-          <w:rFonts w:ascii="Arial" w:hAnsi="Arial" w:cs="Arial"/>
-          <w:b/>
-          <w:bCs/>
-        </w:rPr>
-        <w:t xml:space="preserve"> stacked bar chart showing the time breakdown. Explain what you observe.</w:t>
+        <w:t>Now, change DataType from double to float, re-plot the a stacked bar chart showing the time breakdown. Explain what you observe.</w:t>
       </w:r>
     </w:p>
     <w:p>
@@ -3460,23 +3083,375 @@
         <w:pStyle w:val="ListParagraph"/>
         <w:numPr>
           <w:ilvl w:val="0"/>
-          <w:numId w:val="13"/>
+          <w:numId w:val="15"/>
         </w:numPr>
         <w:spacing w:after="0"/>
         <w:jc w:val="both"/>
         <w:rPr>
           <w:rFonts w:ascii="Arial" w:hAnsi="Arial" w:cs="Arial"/>
-          <w:b/>
-          <w:bCs/>
-        </w:rPr>
-      </w:pPr>
-      <w:r>
-        <w:rPr>
-          <w:rFonts w:ascii="Arial" w:hAnsi="Arial" w:cs="Arial"/>
-          <w:b/>
-          <w:bCs/>
-        </w:rPr>
-        <w:t>Which optimizations you chose in the end and why?</w:t>
+        </w:rPr>
+      </w:pPr>
+      <w:r>
+        <w:rPr>
+          <w:rFonts w:ascii="Arial" w:hAnsi="Arial" w:cs="Arial"/>
+        </w:rPr>
+        <w:t>Using atomics to write directly to global memory</w:t>
+      </w:r>
+      <w:r>
+        <w:rPr>
+          <w:rFonts w:ascii="Arial" w:hAnsi="Arial" w:cs="Arial"/>
+        </w:rPr>
+        <w:t>.</w:t>
+      </w:r>
+    </w:p>
+    <w:p>
+      <w:pPr>
+        <w:pStyle w:val="ListParagraph"/>
+        <w:spacing w:after="0"/>
+        <w:jc w:val="both"/>
+        <w:rPr>
+          <w:rFonts w:ascii="Arial" w:hAnsi="Arial" w:cs="Arial"/>
+        </w:rPr>
+      </w:pPr>
+      <w:r>
+        <w:rPr>
+          <w:rFonts w:ascii="Arial" w:hAnsi="Arial" w:cs="Arial"/>
+        </w:rPr>
+        <w:t>In the approach</w:t>
+      </w:r>
+      <w:r>
+        <w:rPr>
+          <w:rFonts w:ascii="Arial" w:hAnsi="Arial" w:cs="Arial"/>
+        </w:rPr>
+        <w:t xml:space="preserve"> a)</w:t>
+      </w:r>
+      <w:r>
+        <w:rPr>
+          <w:rFonts w:ascii="Arial" w:hAnsi="Arial" w:cs="Arial"/>
+        </w:rPr>
+        <w:t xml:space="preserve">, I chose the execution configuration such that the number of threads is equivalent to the number of elements in the input array. Then each thread was responsible for increasing the bin count stored in global memory for one element of the thread. It is necessary to use the atomic </w:t>
+      </w:r>
+      <w:r>
+        <w:rPr>
+          <w:rFonts w:ascii="Arial" w:hAnsi="Arial" w:cs="Arial"/>
+        </w:rPr>
+        <w:t>operation</w:t>
+      </w:r>
+      <w:r>
+        <w:rPr>
+          <w:rFonts w:ascii="Arial" w:hAnsi="Arial" w:cs="Arial"/>
+        </w:rPr>
+        <w:t xml:space="preserve"> </w:t>
+      </w:r>
+      <w:r>
+        <w:rPr>
+          <w:rFonts w:ascii="Arial" w:hAnsi="Arial" w:cs="Arial"/>
+        </w:rPr>
+        <w:t xml:space="preserve">atomicAdd() </w:t>
+      </w:r>
+      <w:r>
+        <w:rPr>
+          <w:rFonts w:ascii="Arial" w:hAnsi="Arial" w:cs="Arial"/>
+        </w:rPr>
+        <w:t>to avoid a race condition.</w:t>
+      </w:r>
+    </w:p>
+    <w:p>
+      <w:pPr>
+        <w:spacing w:after="0"/>
+        <w:jc w:val="both"/>
+        <w:rPr>
+          <w:rFonts w:ascii="Arial" w:hAnsi="Arial" w:cs="Arial"/>
+        </w:rPr>
+      </w:pPr>
+    </w:p>
+    <w:p>
+      <w:pPr>
+        <w:pStyle w:val="ListParagraph"/>
+        <w:numPr>
+          <w:ilvl w:val="0"/>
+          <w:numId w:val="15"/>
+        </w:numPr>
+        <w:spacing w:after="0"/>
+        <w:jc w:val="both"/>
+        <w:rPr>
+          <w:rFonts w:ascii="Arial" w:hAnsi="Arial" w:cs="Arial"/>
+        </w:rPr>
+      </w:pPr>
+      <w:r>
+        <w:rPr>
+          <w:rFonts w:ascii="Arial" w:hAnsi="Arial" w:cs="Arial"/>
+        </w:rPr>
+        <w:t>Using</w:t>
+      </w:r>
+      <w:r>
+        <w:rPr>
+          <w:rFonts w:ascii="Arial" w:hAnsi="Arial" w:cs="Arial"/>
+        </w:rPr>
+        <w:t xml:space="preserve"> atomics in shared memory with final summation of partial histograms</w:t>
+      </w:r>
+      <w:r>
+        <w:rPr>
+          <w:rFonts w:ascii="Arial" w:hAnsi="Arial" w:cs="Arial"/>
+        </w:rPr>
+        <w:t>.</w:t>
+      </w:r>
+    </w:p>
+    <w:p>
+      <w:pPr>
+        <w:pStyle w:val="ListParagraph"/>
+        <w:spacing w:after="0"/>
+        <w:jc w:val="both"/>
+        <w:rPr>
+          <w:rFonts w:ascii="Arial" w:hAnsi="Arial" w:cs="Arial"/>
+        </w:rPr>
+      </w:pPr>
+      <w:r>
+        <w:rPr>
+          <w:rFonts w:ascii="Arial" w:hAnsi="Arial" w:cs="Arial"/>
+        </w:rPr>
+        <w:t>In the approach</w:t>
+      </w:r>
+      <w:r>
+        <w:rPr>
+          <w:rFonts w:ascii="Arial" w:hAnsi="Arial" w:cs="Arial"/>
+        </w:rPr>
+        <w:t xml:space="preserve"> b)</w:t>
+      </w:r>
+      <w:r>
+        <w:rPr>
+          <w:rFonts w:ascii="Arial" w:hAnsi="Arial" w:cs="Arial"/>
+        </w:rPr>
+        <w:t xml:space="preserve">, </w:t>
+      </w:r>
+      <w:r>
+        <w:rPr>
+          <w:rFonts w:ascii="Arial" w:hAnsi="Arial" w:cs="Arial"/>
+        </w:rPr>
+        <w:t xml:space="preserve">I used shared memory </w:t>
+      </w:r>
+      <w:r>
+        <w:rPr>
+          <w:rFonts w:ascii="Arial" w:hAnsi="Arial" w:cs="Arial"/>
+        </w:rPr>
+        <w:t>so that e</w:t>
+      </w:r>
+      <w:r>
+        <w:rPr>
+          <w:rFonts w:ascii="Arial" w:hAnsi="Arial" w:cs="Arial"/>
+        </w:rPr>
+        <w:t xml:space="preserve">ach thread block </w:t>
+      </w:r>
+      <w:r>
+        <w:rPr>
+          <w:rFonts w:ascii="Arial" w:hAnsi="Arial" w:cs="Arial"/>
+        </w:rPr>
+        <w:t>has</w:t>
+      </w:r>
+      <w:r>
+        <w:rPr>
+          <w:rFonts w:ascii="Arial" w:hAnsi="Arial" w:cs="Arial"/>
+        </w:rPr>
+        <w:t xml:space="preserve"> its own shared histogram</w:t>
+      </w:r>
+      <w:r>
+        <w:rPr>
+          <w:rFonts w:ascii="Arial" w:hAnsi="Arial" w:cs="Arial"/>
+        </w:rPr>
+        <w:t>. After creating the shared histograms</w:t>
+      </w:r>
+      <w:r>
+        <w:rPr>
+          <w:rFonts w:ascii="Arial" w:hAnsi="Arial" w:cs="Arial"/>
+        </w:rPr>
+        <w:t xml:space="preserve">, </w:t>
+      </w:r>
+      <w:r>
+        <w:rPr>
+          <w:rFonts w:ascii="Arial" w:hAnsi="Arial" w:cs="Arial"/>
+        </w:rPr>
+        <w:t>the values are</w:t>
+      </w:r>
+      <w:r>
+        <w:rPr>
+          <w:rFonts w:ascii="Arial" w:hAnsi="Arial" w:cs="Arial"/>
+        </w:rPr>
+        <w:t xml:space="preserve"> copie</w:t>
+      </w:r>
+      <w:r>
+        <w:rPr>
+          <w:rFonts w:ascii="Arial" w:hAnsi="Arial" w:cs="Arial"/>
+        </w:rPr>
+        <w:t>d to the global histogram in global memory.</w:t>
+      </w:r>
+      <w:r>
+        <w:rPr>
+          <w:rFonts w:ascii="Arial" w:hAnsi="Arial" w:cs="Arial"/>
+        </w:rPr>
+        <w:t xml:space="preserve"> The execution configuration is as in approach</w:t>
+      </w:r>
+      <w:r>
+        <w:rPr>
+          <w:rFonts w:ascii="Arial" w:hAnsi="Arial" w:cs="Arial"/>
+        </w:rPr>
+        <w:t xml:space="preserve"> a)</w:t>
+      </w:r>
+      <w:r>
+        <w:rPr>
+          <w:rFonts w:ascii="Arial" w:hAnsi="Arial" w:cs="Arial"/>
+        </w:rPr>
+        <w:t xml:space="preserve">. That made it difficult because for setting the shared histograms at the beginning to zero and for copying the results to global memory, ideally one would have </w:t>
+      </w:r>
+      <w:r>
+        <w:rPr>
+          <w:rFonts w:ascii="Arial" w:hAnsi="Arial" w:cs="Arial"/>
+        </w:rPr>
+        <w:t>&lt;</w:t>
+      </w:r>
+      <w:r>
+        <w:rPr>
+          <w:rFonts w:ascii="Arial" w:hAnsi="Arial" w:cs="Arial"/>
+        </w:rPr>
+        <w:t>num_bins</w:t>
+      </w:r>
+      <w:r>
+        <w:rPr>
+          <w:rFonts w:ascii="Arial" w:hAnsi="Arial" w:cs="Arial"/>
+        </w:rPr>
+        <w:t>&gt;</w:t>
+      </w:r>
+      <w:r>
+        <w:rPr>
+          <w:rFonts w:ascii="Arial" w:hAnsi="Arial" w:cs="Arial"/>
+        </w:rPr>
+        <w:t xml:space="preserve"> threads and not only </w:t>
+      </w:r>
+      <w:r>
+        <w:rPr>
+          <w:rFonts w:ascii="Arial" w:hAnsi="Arial" w:cs="Arial"/>
+        </w:rPr>
+        <w:t>&lt;</w:t>
+      </w:r>
+      <w:r>
+        <w:rPr>
+          <w:rFonts w:ascii="Arial" w:hAnsi="Arial" w:cs="Arial"/>
+        </w:rPr>
+        <w:t>num_elements</w:t>
+      </w:r>
+      <w:r>
+        <w:rPr>
+          <w:rFonts w:ascii="Arial" w:hAnsi="Arial" w:cs="Arial"/>
+        </w:rPr>
+        <w:t>&gt;</w:t>
+      </w:r>
+      <w:r>
+        <w:rPr>
+          <w:rFonts w:ascii="Arial" w:hAnsi="Arial" w:cs="Arial"/>
+        </w:rPr>
+        <w:t xml:space="preserve"> threads.</w:t>
+      </w:r>
+    </w:p>
+    <w:p>
+      <w:pPr>
+        <w:spacing w:after="0"/>
+        <w:jc w:val="both"/>
+        <w:rPr>
+          <w:rFonts w:ascii="Arial" w:hAnsi="Arial" w:cs="Arial"/>
+        </w:rPr>
+      </w:pPr>
+    </w:p>
+    <w:p>
+      <w:pPr>
+        <w:pStyle w:val="ListParagraph"/>
+        <w:spacing w:after="0"/>
+        <w:jc w:val="both"/>
+        <w:rPr>
+          <w:rFonts w:ascii="Arial" w:hAnsi="Arial" w:cs="Arial"/>
+        </w:rPr>
+      </w:pPr>
+      <w:r>
+        <w:rPr>
+          <w:rFonts w:ascii="Arial" w:hAnsi="Arial" w:cs="Arial"/>
+        </w:rPr>
+        <w:t xml:space="preserve">Using shared memory increases the performance for large input arrays (e.g., with a length of </w:t>
+      </w:r>
+      <w:r>
+        <w:rPr>
+          <w:rFonts w:ascii="Arial" w:hAnsi="Arial" w:cs="Arial"/>
+        </w:rPr>
+        <w:t>1</w:t>
+      </w:r>
+      <w:r>
+        <w:rPr>
+          <w:rFonts w:ascii="Arial" w:hAnsi="Arial" w:cs="Arial"/>
+        </w:rPr>
+        <w:t>,</w:t>
+      </w:r>
+      <w:r>
+        <w:rPr>
+          <w:rFonts w:ascii="Arial" w:hAnsi="Arial" w:cs="Arial"/>
+        </w:rPr>
+        <w:t>0</w:t>
+      </w:r>
+      <w:r>
+        <w:rPr>
+          <w:rFonts w:ascii="Arial" w:hAnsi="Arial" w:cs="Arial"/>
+        </w:rPr>
+        <w:t>00,</w:t>
+      </w:r>
+      <w:r>
+        <w:rPr>
+          <w:rFonts w:ascii="Arial" w:hAnsi="Arial" w:cs="Arial"/>
+        </w:rPr>
+        <w:t>000</w:t>
+      </w:r>
+      <w:r>
+        <w:rPr>
+          <w:rFonts w:ascii="Arial" w:hAnsi="Arial" w:cs="Arial"/>
+        </w:rPr>
+        <w:t xml:space="preserve"> elements). However, for smaller inputs </w:t>
+      </w:r>
+      <w:r>
+        <w:rPr>
+          <w:rFonts w:ascii="Arial" w:hAnsi="Arial" w:cs="Arial"/>
+        </w:rPr>
+        <w:t xml:space="preserve">(e.g., with a length of </w:t>
+      </w:r>
+      <w:r>
+        <w:rPr>
+          <w:rFonts w:ascii="Arial" w:hAnsi="Arial" w:cs="Arial"/>
+        </w:rPr>
+        <w:t>1</w:t>
+      </w:r>
+      <w:r>
+        <w:rPr>
+          <w:rFonts w:ascii="Arial" w:hAnsi="Arial" w:cs="Arial"/>
+        </w:rPr>
+        <w:t>024</w:t>
+      </w:r>
+      <w:r>
+        <w:rPr>
+          <w:rFonts w:ascii="Arial" w:hAnsi="Arial" w:cs="Arial"/>
+        </w:rPr>
+        <w:t xml:space="preserve"> elements)</w:t>
+      </w:r>
+      <w:r>
+        <w:rPr>
+          <w:rFonts w:ascii="Arial" w:hAnsi="Arial" w:cs="Arial"/>
+        </w:rPr>
+        <w:t xml:space="preserve"> approach</w:t>
+      </w:r>
+      <w:r>
+        <w:rPr>
+          <w:rFonts w:ascii="Arial" w:hAnsi="Arial" w:cs="Arial"/>
+        </w:rPr>
+        <w:t xml:space="preserve"> a)</w:t>
+      </w:r>
+      <w:r>
+        <w:rPr>
+          <w:rFonts w:ascii="Arial" w:hAnsi="Arial" w:cs="Arial"/>
+        </w:rPr>
+        <w:t xml:space="preserve"> is faster.</w:t>
       </w:r>
     </w:p>
     <w:p>
@@ -3509,7 +3484,124 @@
           <w:b/>
           <w:bCs/>
         </w:rPr>
-        <w:t>How many global memory reads are being performed by your kernel? Explain</w:t>
+        <w:t>Which optimizations you chose in the end and why?</w:t>
+      </w:r>
+    </w:p>
+    <w:p>
+      <w:pPr>
+        <w:spacing w:after="0"/>
+        <w:jc w:val="both"/>
+        <w:rPr>
+          <w:rFonts w:ascii="Arial" w:hAnsi="Arial" w:cs="Arial"/>
+        </w:rPr>
+      </w:pPr>
+    </w:p>
+    <w:p>
+      <w:pPr>
+        <w:spacing w:after="0"/>
+        <w:jc w:val="both"/>
+        <w:rPr>
+          <w:rFonts w:ascii="Arial" w:hAnsi="Arial" w:cs="Arial"/>
+        </w:rPr>
+      </w:pPr>
+      <w:r>
+        <w:rPr>
+          <w:rFonts w:ascii="Arial" w:hAnsi="Arial" w:cs="Arial"/>
+        </w:rPr>
+        <w:t xml:space="preserve">I would guess that we are more interested in </w:t>
+      </w:r>
+      <w:r>
+        <w:rPr>
+          <w:rFonts w:ascii="Arial" w:hAnsi="Arial" w:cs="Arial"/>
+        </w:rPr>
+        <w:t>large</w:t>
+      </w:r>
+      <w:r>
+        <w:rPr>
+          <w:rFonts w:ascii="Arial" w:hAnsi="Arial" w:cs="Arial"/>
+        </w:rPr>
+        <w:t xml:space="preserve"> inputs</w:t>
+      </w:r>
+      <w:r>
+        <w:rPr>
+          <w:rFonts w:ascii="Arial" w:hAnsi="Arial" w:cs="Arial"/>
+        </w:rPr>
+        <w:t xml:space="preserve">. </w:t>
+      </w:r>
+      <w:r>
+        <w:rPr>
+          <w:rFonts w:ascii="Arial" w:hAnsi="Arial" w:cs="Arial"/>
+        </w:rPr>
+        <w:t xml:space="preserve">Hence, </w:t>
+      </w:r>
+      <w:r>
+        <w:rPr>
+          <w:rFonts w:ascii="Arial" w:hAnsi="Arial" w:cs="Arial"/>
+        </w:rPr>
+        <w:t xml:space="preserve">I decided to use </w:t>
+      </w:r>
+      <w:r>
+        <w:rPr>
+          <w:rFonts w:ascii="Arial" w:hAnsi="Arial" w:cs="Arial"/>
+        </w:rPr>
+        <w:t>approach</w:t>
+      </w:r>
+      <w:r>
+        <w:rPr>
+          <w:rFonts w:ascii="Arial" w:hAnsi="Arial" w:cs="Arial"/>
+        </w:rPr>
+        <w:t xml:space="preserve"> </w:t>
+      </w:r>
+      <w:r>
+        <w:rPr>
+          <w:rFonts w:ascii="Arial" w:hAnsi="Arial" w:cs="Arial"/>
+        </w:rPr>
+        <w:t>b</w:t>
+      </w:r>
+      <w:r>
+        <w:rPr>
+          <w:rFonts w:ascii="Arial" w:hAnsi="Arial" w:cs="Arial"/>
+        </w:rPr>
+        <w:t>)</w:t>
+      </w:r>
+      <w:r>
+        <w:rPr>
+          <w:rFonts w:ascii="Arial" w:hAnsi="Arial" w:cs="Arial"/>
+        </w:rPr>
+        <w:t xml:space="preserve"> because of the better performance for </w:t>
+      </w:r>
+      <w:r>
+        <w:rPr>
+          <w:rFonts w:ascii="Arial" w:hAnsi="Arial" w:cs="Arial"/>
+        </w:rPr>
+        <w:t xml:space="preserve">large </w:t>
+      </w:r>
+      <w:r>
+        <w:rPr>
+          <w:rFonts w:ascii="Arial" w:hAnsi="Arial" w:cs="Arial"/>
+        </w:rPr>
+        <w:t>inputs</w:t>
+      </w:r>
+      <w:r>
+        <w:rPr>
+          <w:rFonts w:ascii="Arial" w:hAnsi="Arial" w:cs="Arial"/>
+        </w:rPr>
+        <w:t>.</w:t>
+      </w:r>
+    </w:p>
+    <w:p>
+      <w:pPr>
+        <w:spacing w:after="0"/>
+        <w:jc w:val="both"/>
+        <w:rPr>
+          <w:rFonts w:ascii="Arial" w:hAnsi="Arial" w:cs="Arial"/>
+        </w:rPr>
+      </w:pPr>
+      <w:r>
+        <w:rPr>
+          <w:rFonts w:ascii="Arial" w:hAnsi="Arial" w:cs="Arial"/>
+        </w:rPr>
+        <w:t>However, I designed my code such that one could easily switch between the two approaches.</w:t>
       </w:r>
     </w:p>
     <w:p>
@@ -3542,15 +3634,219 @@
           <w:b/>
           <w:bCs/>
         </w:rPr>
-        <w:t>How many atomic operations are being performed by your kernel? Explain</w:t>
-      </w:r>
-    </w:p>
-    <w:p>
-      <w:pPr>
-        <w:spacing w:after="0"/>
-        <w:jc w:val="both"/>
-        <w:rPr>
-          <w:rFonts w:ascii="Arial" w:hAnsi="Arial" w:cs="Arial"/>
+        <w:t>How many global memory reads are being performed by your kernel? Explain</w:t>
+      </w:r>
+    </w:p>
+    <w:p>
+      <w:pPr>
+        <w:spacing w:after="0"/>
+        <w:jc w:val="both"/>
+        <w:rPr>
+          <w:rFonts w:ascii="Arial" w:hAnsi="Arial" w:cs="Arial"/>
+        </w:rPr>
+      </w:pPr>
+    </w:p>
+    <w:p>
+      <w:pPr>
+        <w:spacing w:after="0"/>
+        <w:jc w:val="both"/>
+        <w:rPr>
+          <w:rFonts w:ascii="Arial" w:hAnsi="Arial" w:cs="Arial"/>
+        </w:rPr>
+      </w:pPr>
+      <w:r>
+        <w:rPr>
+          <w:rFonts w:ascii="Arial" w:hAnsi="Arial" w:cs="Arial"/>
+        </w:rPr>
+        <w:t>histogram_kernel</w:t>
+      </w:r>
+      <w:r>
+        <w:rPr>
+          <w:rFonts w:ascii="Arial" w:hAnsi="Arial" w:cs="Arial"/>
+        </w:rPr>
+        <w:t>:</w:t>
+      </w:r>
+    </w:p>
+    <w:p>
+      <w:pPr>
+        <w:spacing w:after="0"/>
+        <w:jc w:val="both"/>
+        <w:rPr>
+          <w:rFonts w:ascii="Arial" w:hAnsi="Arial" w:cs="Arial"/>
+        </w:rPr>
+      </w:pPr>
+      <w:r>
+        <w:rPr>
+          <w:rFonts w:ascii="Arial" w:hAnsi="Arial" w:cs="Arial"/>
+        </w:rPr>
+        <w:t xml:space="preserve">Approach a): </w:t>
+      </w:r>
+      <w:r>
+        <w:rPr>
+          <w:rFonts w:ascii="Arial" w:hAnsi="Arial" w:cs="Arial"/>
+        </w:rPr>
+        <w:t xml:space="preserve">2 * </w:t>
+      </w:r>
+      <w:r>
+        <w:rPr>
+          <w:rFonts w:ascii="Arial" w:hAnsi="Arial" w:cs="Arial"/>
+          <w:lang w:val="en-GB"/>
+        </w:rPr>
+        <w:t>&lt;num_elements&gt;</w:t>
+      </w:r>
+    </w:p>
+    <w:p>
+      <w:pPr>
+        <w:spacing w:after="0"/>
+        <w:jc w:val="both"/>
+        <w:rPr>
+          <w:rFonts w:ascii="Arial" w:hAnsi="Arial" w:cs="Arial"/>
+          <w:lang w:val="en-GB"/>
+        </w:rPr>
+      </w:pPr>
+      <w:r>
+        <w:rPr>
+          <w:rFonts w:ascii="Arial" w:hAnsi="Arial" w:cs="Arial"/>
+          <w:lang w:val="en-GB"/>
+        </w:rPr>
+        <w:t xml:space="preserve">Approach </w:t>
+      </w:r>
+      <w:r>
+        <w:rPr>
+          <w:rFonts w:ascii="Arial" w:hAnsi="Arial" w:cs="Arial"/>
+          <w:lang w:val="en-GB"/>
+        </w:rPr>
+        <w:t>b</w:t>
+      </w:r>
+      <w:r>
+        <w:rPr>
+          <w:rFonts w:ascii="Arial" w:hAnsi="Arial" w:cs="Arial"/>
+          <w:lang w:val="en-GB"/>
+        </w:rPr>
+        <w:t xml:space="preserve">): </w:t>
+      </w:r>
+      <w:r>
+        <w:rPr>
+          <w:rFonts w:ascii="Arial" w:hAnsi="Arial" w:cs="Arial"/>
+          <w:lang w:val="en-GB"/>
+        </w:rPr>
+        <w:t>&lt;num_bins&gt;</w:t>
+      </w:r>
+      <w:r>
+        <w:rPr>
+          <w:rFonts w:ascii="Arial" w:hAnsi="Arial" w:cs="Arial"/>
+          <w:lang w:val="en-GB"/>
+        </w:rPr>
+        <w:t xml:space="preserve"> (to copy shared histogr</w:t>
+      </w:r>
+      <w:r>
+        <w:rPr>
+          <w:rFonts w:ascii="Arial" w:hAnsi="Arial" w:cs="Arial"/>
+          <w:lang w:val="en-GB"/>
+        </w:rPr>
+        <w:t>ams to global histogram</w:t>
+      </w:r>
+      <w:r>
+        <w:rPr>
+          <w:rFonts w:ascii="Arial" w:hAnsi="Arial" w:cs="Arial"/>
+          <w:lang w:val="en-GB"/>
+        </w:rPr>
+        <w:t xml:space="preserve">) + </w:t>
+      </w:r>
+      <w:r>
+        <w:rPr>
+          <w:rFonts w:ascii="Arial" w:hAnsi="Arial" w:cs="Arial"/>
+          <w:lang w:val="en-GB"/>
+        </w:rPr>
+        <w:t>&lt;num_</w:t>
+      </w:r>
+      <w:r>
+        <w:rPr>
+          <w:rFonts w:ascii="Arial" w:hAnsi="Arial" w:cs="Arial"/>
+          <w:lang w:val="en-GB"/>
+        </w:rPr>
+        <w:t>element</w:t>
+      </w:r>
+      <w:r>
+        <w:rPr>
+          <w:rFonts w:ascii="Arial" w:hAnsi="Arial" w:cs="Arial"/>
+          <w:lang w:val="en-GB"/>
+        </w:rPr>
+        <w:t>s&gt;</w:t>
+      </w:r>
+    </w:p>
+    <w:p>
+      <w:pPr>
+        <w:spacing w:after="0"/>
+        <w:jc w:val="both"/>
+        <w:rPr>
+          <w:rFonts w:ascii="Arial" w:hAnsi="Arial" w:cs="Arial"/>
+          <w:lang w:val="en-GB"/>
+        </w:rPr>
+      </w:pPr>
+    </w:p>
+    <w:p>
+      <w:pPr>
+        <w:spacing w:after="0"/>
+        <w:jc w:val="both"/>
+        <w:rPr>
+          <w:rFonts w:ascii="Arial" w:hAnsi="Arial" w:cs="Arial"/>
+          <w:lang w:val="en-GB"/>
+        </w:rPr>
+      </w:pPr>
+      <w:r>
+        <w:rPr>
+          <w:rFonts w:ascii="Arial" w:hAnsi="Arial" w:cs="Arial"/>
+          <w:lang w:val="en-GB"/>
+        </w:rPr>
+        <w:t>convert_kernel</w:t>
+      </w:r>
+      <w:r>
+        <w:rPr>
+          <w:rFonts w:ascii="Arial" w:hAnsi="Arial" w:cs="Arial"/>
+          <w:lang w:val="en-GB"/>
+        </w:rPr>
+        <w:t>:</w:t>
+      </w:r>
+    </w:p>
+    <w:p>
+      <w:pPr>
+        <w:spacing w:after="0"/>
+        <w:jc w:val="both"/>
+        <w:rPr>
+          <w:rFonts w:ascii="Arial" w:hAnsi="Arial" w:cs="Arial"/>
+          <w:lang w:val="en-GB"/>
+        </w:rPr>
+      </w:pPr>
+      <w:r>
+        <w:rPr>
+          <w:rFonts w:ascii="Arial" w:hAnsi="Arial" w:cs="Arial"/>
+          <w:lang w:val="en-GB"/>
+        </w:rPr>
+        <w:t>Both approaches: &lt;</w:t>
+      </w:r>
+      <w:r>
+        <w:rPr>
+          <w:rFonts w:ascii="Arial" w:hAnsi="Arial" w:cs="Arial"/>
+          <w:lang w:val="en-GB"/>
+        </w:rPr>
+        <w:t>num_bins</w:t>
+      </w:r>
+      <w:r>
+        <w:rPr>
+          <w:rFonts w:ascii="Arial" w:hAnsi="Arial" w:cs="Arial"/>
+          <w:lang w:val="en-GB"/>
+        </w:rPr>
+        <w:t>&gt;</w:t>
+      </w:r>
+    </w:p>
+    <w:p>
+      <w:pPr>
+        <w:spacing w:after="0"/>
+        <w:jc w:val="both"/>
+        <w:rPr>
+          <w:rFonts w:ascii="Arial" w:hAnsi="Arial" w:cs="Arial"/>
+          <w:lang w:val="en-GB"/>
         </w:rPr>
       </w:pPr>
     </w:p>
@@ -3575,15 +3871,152 @@
           <w:b/>
           <w:bCs/>
         </w:rPr>
-        <w:t>How much shared memory is used in your code? Explain</w:t>
-      </w:r>
-    </w:p>
-    <w:p>
-      <w:pPr>
-        <w:spacing w:after="0"/>
-        <w:jc w:val="both"/>
-        <w:rPr>
-          <w:rFonts w:ascii="Arial" w:hAnsi="Arial" w:cs="Arial"/>
+        <w:t>How many atomic operations are being performed by your kernel? Explain</w:t>
+      </w:r>
+    </w:p>
+    <w:p>
+      <w:pPr>
+        <w:spacing w:after="0"/>
+        <w:jc w:val="both"/>
+        <w:rPr>
+          <w:rFonts w:ascii="Arial" w:hAnsi="Arial" w:cs="Arial"/>
+        </w:rPr>
+      </w:pPr>
+    </w:p>
+    <w:p>
+      <w:pPr>
+        <w:spacing w:after="0"/>
+        <w:jc w:val="both"/>
+        <w:rPr>
+          <w:rFonts w:ascii="Arial" w:hAnsi="Arial" w:cs="Arial"/>
+        </w:rPr>
+      </w:pPr>
+      <w:r>
+        <w:rPr>
+          <w:rFonts w:ascii="Arial" w:hAnsi="Arial" w:cs="Arial"/>
+        </w:rPr>
+        <w:t>histogram_kernel</w:t>
+      </w:r>
+      <w:r>
+        <w:rPr>
+          <w:rFonts w:ascii="Arial" w:hAnsi="Arial" w:cs="Arial"/>
+        </w:rPr>
+        <w:t>:</w:t>
+      </w:r>
+    </w:p>
+    <w:p>
+      <w:pPr>
+        <w:spacing w:after="0"/>
+        <w:jc w:val="both"/>
+        <w:rPr>
+          <w:rFonts w:ascii="Arial" w:hAnsi="Arial" w:cs="Arial"/>
+        </w:rPr>
+      </w:pPr>
+      <w:r>
+        <w:rPr>
+          <w:rFonts w:ascii="Arial" w:hAnsi="Arial" w:cs="Arial"/>
+        </w:rPr>
+        <w:t xml:space="preserve">Approach a): </w:t>
+      </w:r>
+      <w:r>
+        <w:rPr>
+          <w:rFonts w:ascii="Arial" w:hAnsi="Arial" w:cs="Arial"/>
+          <w:lang w:val="en-GB"/>
+        </w:rPr>
+        <w:t>&lt;num_elements&gt;</w:t>
+      </w:r>
+    </w:p>
+    <w:p>
+      <w:pPr>
+        <w:spacing w:after="0"/>
+        <w:jc w:val="both"/>
+        <w:rPr>
+          <w:rFonts w:ascii="Arial" w:hAnsi="Arial" w:cs="Arial"/>
+        </w:rPr>
+      </w:pPr>
+      <w:r>
+        <w:rPr>
+          <w:rFonts w:ascii="Arial" w:hAnsi="Arial" w:cs="Arial"/>
+        </w:rPr>
+        <w:t>Approach b): &lt;</w:t>
+      </w:r>
+      <w:r>
+        <w:rPr>
+          <w:rFonts w:ascii="Arial" w:hAnsi="Arial" w:cs="Arial"/>
+        </w:rPr>
+        <w:t>num_bins</w:t>
+      </w:r>
+      <w:r>
+        <w:rPr>
+          <w:rFonts w:ascii="Arial" w:hAnsi="Arial" w:cs="Arial"/>
+        </w:rPr>
+        <w:t>&gt;</w:t>
+      </w:r>
+    </w:p>
+    <w:p>
+      <w:pPr>
+        <w:spacing w:after="0"/>
+        <w:jc w:val="both"/>
+        <w:rPr>
+          <w:rFonts w:ascii="Arial" w:hAnsi="Arial" w:cs="Arial"/>
+        </w:rPr>
+      </w:pPr>
+    </w:p>
+    <w:p>
+      <w:pPr>
+        <w:spacing w:after="0"/>
+        <w:jc w:val="both"/>
+        <w:rPr>
+          <w:rFonts w:ascii="Arial" w:hAnsi="Arial" w:cs="Arial"/>
+          <w:lang w:val="en-GB"/>
+        </w:rPr>
+      </w:pPr>
+      <w:r>
+        <w:rPr>
+          <w:rFonts w:ascii="Arial" w:hAnsi="Arial" w:cs="Arial"/>
+          <w:lang w:val="en-GB"/>
+        </w:rPr>
+        <w:t>convert_kernel</w:t>
+      </w:r>
+      <w:r>
+        <w:rPr>
+          <w:rFonts w:ascii="Arial" w:hAnsi="Arial" w:cs="Arial"/>
+          <w:lang w:val="en-GB"/>
+        </w:rPr>
+        <w:t>:</w:t>
+      </w:r>
+    </w:p>
+    <w:p>
+      <w:pPr>
+        <w:spacing w:after="0"/>
+        <w:jc w:val="both"/>
+        <w:rPr>
+          <w:rFonts w:ascii="Arial" w:hAnsi="Arial" w:cs="Arial"/>
+          <w:lang w:val="en-GB"/>
+        </w:rPr>
+      </w:pPr>
+      <w:r>
+        <w:rPr>
+          <w:rFonts w:ascii="Arial" w:hAnsi="Arial" w:cs="Arial"/>
+          <w:lang w:val="en-GB"/>
+        </w:rPr>
+        <w:t xml:space="preserve">Both approaches: </w:t>
+      </w:r>
+      <w:r>
+        <w:rPr>
+          <w:rFonts w:ascii="Arial" w:hAnsi="Arial" w:cs="Arial"/>
+          <w:lang w:val="en-GB"/>
+        </w:rPr>
+        <w:t>no atomic operations</w:t>
+      </w:r>
+    </w:p>
+    <w:p>
+      <w:pPr>
+        <w:spacing w:after="0"/>
+        <w:jc w:val="both"/>
+        <w:rPr>
+          <w:rFonts w:ascii="Arial" w:hAnsi="Arial" w:cs="Arial"/>
+          <w:lang w:val="en-GB"/>
         </w:rPr>
       </w:pPr>
     </w:p>
@@ -3608,15 +4041,224 @@
           <w:b/>
           <w:bCs/>
         </w:rPr>
-        <w:t>How would the value distribution of the input array affect the contention among threads? For instance, what contentions would you expect if every element in the array has the same value?</w:t>
-      </w:r>
-    </w:p>
-    <w:p>
-      <w:pPr>
-        <w:spacing w:after="0"/>
-        <w:jc w:val="both"/>
-        <w:rPr>
-          <w:rFonts w:ascii="Arial" w:hAnsi="Arial" w:cs="Arial"/>
+        <w:t>How much shared memory is used in your code? Explain</w:t>
+      </w:r>
+    </w:p>
+    <w:p>
+      <w:pPr>
+        <w:spacing w:after="0"/>
+        <w:jc w:val="both"/>
+        <w:rPr>
+          <w:rFonts w:ascii="Arial" w:hAnsi="Arial" w:cs="Arial"/>
+        </w:rPr>
+      </w:pPr>
+    </w:p>
+    <w:p>
+      <w:pPr>
+        <w:spacing w:after="0"/>
+        <w:jc w:val="both"/>
+        <w:rPr>
+          <w:rFonts w:ascii="Arial" w:hAnsi="Arial" w:cs="Arial"/>
+        </w:rPr>
+      </w:pPr>
+      <w:r>
+        <w:rPr>
+          <w:rFonts w:ascii="Arial" w:hAnsi="Arial" w:cs="Arial"/>
+        </w:rPr>
+        <w:t xml:space="preserve">Approach a): </w:t>
+      </w:r>
+      <w:r>
+        <w:rPr>
+          <w:rFonts w:ascii="Arial" w:hAnsi="Arial" w:cs="Arial"/>
+          <w:lang w:val="en-GB"/>
+        </w:rPr>
+        <w:t>no shared memory</w:t>
+      </w:r>
+    </w:p>
+    <w:p>
+      <w:pPr>
+        <w:spacing w:after="0"/>
+        <w:jc w:val="both"/>
+        <w:rPr>
+          <w:rFonts w:ascii="Arial" w:hAnsi="Arial" w:cs="Arial"/>
+          <w:lang w:val="en-GB"/>
+        </w:rPr>
+      </w:pPr>
+      <w:r>
+        <w:rPr>
+          <w:rFonts w:ascii="Arial" w:hAnsi="Arial" w:cs="Arial"/>
+          <w:lang w:val="en-GB"/>
+        </w:rPr>
+        <w:t>Approach b): &lt;num_b</w:t>
+      </w:r>
+      <w:r>
+        <w:rPr>
+          <w:rFonts w:ascii="Arial" w:hAnsi="Arial" w:cs="Arial"/>
+          <w:lang w:val="en-GB"/>
+        </w:rPr>
+        <w:t>locks</w:t>
+      </w:r>
+      <w:r>
+        <w:rPr>
+          <w:rFonts w:ascii="Arial" w:hAnsi="Arial" w:cs="Arial"/>
+          <w:lang w:val="en-GB"/>
+        </w:rPr>
+        <w:t>&gt;</w:t>
+      </w:r>
+      <w:r>
+        <w:rPr>
+          <w:rFonts w:ascii="Arial" w:hAnsi="Arial" w:cs="Arial"/>
+          <w:lang w:val="en-GB"/>
+        </w:rPr>
+        <w:t xml:space="preserve"> * &lt;num</w:t>
+      </w:r>
+      <w:r>
+        <w:rPr>
+          <w:rFonts w:ascii="Arial" w:hAnsi="Arial" w:cs="Arial"/>
+          <w:lang w:val="en-GB"/>
+        </w:rPr>
+        <w:t>_</w:t>
+      </w:r>
+      <w:r>
+        <w:rPr>
+          <w:rFonts w:ascii="Arial" w:hAnsi="Arial" w:cs="Arial"/>
+          <w:lang w:val="en-GB"/>
+        </w:rPr>
+        <w:t>bins&gt; * 4</w:t>
+      </w:r>
+      <w:r>
+        <w:rPr>
+          <w:rFonts w:ascii="Arial" w:hAnsi="Arial" w:cs="Arial"/>
+          <w:lang w:val="en-GB"/>
+        </w:rPr>
+        <w:t xml:space="preserve"> </w:t>
+      </w:r>
+      <w:r>
+        <w:rPr>
+          <w:rFonts w:ascii="Arial" w:hAnsi="Arial" w:cs="Arial"/>
+          <w:lang w:val="en-GB"/>
+        </w:rPr>
+        <w:t>by</w:t>
+      </w:r>
+      <w:r>
+        <w:rPr>
+          <w:rFonts w:ascii="Arial" w:hAnsi="Arial" w:cs="Arial"/>
+          <w:lang w:val="en-GB"/>
+        </w:rPr>
+        <w:t xml:space="preserve">te = </w:t>
+      </w:r>
+      <w:r>
+        <w:rPr>
+          <w:rFonts w:ascii="Arial" w:hAnsi="Arial" w:cs="Arial"/>
+          <w:lang w:val="en-GB"/>
+        </w:rPr>
+        <w:t xml:space="preserve">&lt;num_blocks&gt; * </w:t>
+      </w:r>
+      <w:r>
+        <w:rPr>
+          <w:rFonts w:ascii="Arial" w:hAnsi="Arial" w:cs="Arial"/>
+          <w:lang w:val="en-GB"/>
+        </w:rPr>
+        <w:t>4096</w:t>
+      </w:r>
+      <w:r>
+        <w:rPr>
+          <w:rFonts w:ascii="Arial" w:hAnsi="Arial" w:cs="Arial"/>
+          <w:lang w:val="en-GB"/>
+        </w:rPr>
+        <w:t xml:space="preserve"> * 4</w:t>
+      </w:r>
+      <w:r>
+        <w:rPr>
+          <w:rFonts w:ascii="Arial" w:hAnsi="Arial" w:cs="Arial"/>
+          <w:lang w:val="en-GB"/>
+        </w:rPr>
+        <w:t xml:space="preserve"> </w:t>
+      </w:r>
+      <w:r>
+        <w:rPr>
+          <w:rFonts w:ascii="Arial" w:hAnsi="Arial" w:cs="Arial"/>
+          <w:lang w:val="en-GB"/>
+        </w:rPr>
+        <w:t>by</w:t>
+      </w:r>
+      <w:r>
+        <w:rPr>
+          <w:rFonts w:ascii="Arial" w:hAnsi="Arial" w:cs="Arial"/>
+          <w:lang w:val="en-GB"/>
+        </w:rPr>
+        <w:t>te</w:t>
+      </w:r>
+      <w:r>
+        <w:rPr>
+          <w:rFonts w:ascii="Arial" w:hAnsi="Arial" w:cs="Arial"/>
+          <w:lang w:val="en-GB"/>
+        </w:rPr>
+        <w:t xml:space="preserve"> = </w:t>
+      </w:r>
+      <w:r>
+        <w:rPr>
+          <w:rFonts w:ascii="Arial" w:hAnsi="Arial" w:cs="Arial"/>
+          <w:lang w:val="en-GB"/>
+        </w:rPr>
+        <w:t xml:space="preserve">&lt;num_blocks&gt; * </w:t>
+      </w:r>
+      <w:r>
+        <w:rPr>
+          <w:rFonts w:ascii="Arial" w:hAnsi="Arial" w:cs="Arial"/>
+          <w:lang w:val="en-GB"/>
+        </w:rPr>
+        <w:t>16384 byte</w:t>
+      </w:r>
+    </w:p>
+    <w:p>
+      <w:pPr>
+        <w:spacing w:after="0"/>
+        <w:jc w:val="both"/>
+        <w:rPr>
+          <w:rFonts w:ascii="Arial" w:hAnsi="Arial" w:cs="Arial"/>
+          <w:lang w:val="en-GB"/>
+        </w:rPr>
+      </w:pPr>
+    </w:p>
+    <w:p>
+      <w:pPr>
+        <w:spacing w:after="0"/>
+        <w:jc w:val="both"/>
+        <w:rPr>
+          <w:rFonts w:ascii="Arial" w:hAnsi="Arial" w:cs="Arial"/>
+          <w:lang w:val="en-GB"/>
+        </w:rPr>
+      </w:pPr>
+      <w:r>
+        <w:rPr>
+          <w:rFonts w:ascii="Arial" w:hAnsi="Arial" w:cs="Arial"/>
+          <w:lang w:val="en-GB"/>
+        </w:rPr>
+        <w:t>Hence, we need less than 48KB of shared memory per block</w:t>
+      </w:r>
+      <w:r>
+        <w:rPr>
+          <w:rFonts w:ascii="Arial" w:hAnsi="Arial" w:cs="Arial"/>
+          <w:lang w:val="en-GB"/>
+        </w:rPr>
+        <w:t>/SM</w:t>
+      </w:r>
+      <w:r>
+        <w:rPr>
+          <w:rFonts w:ascii="Arial" w:hAnsi="Arial" w:cs="Arial"/>
+          <w:lang w:val="en-GB"/>
+        </w:rPr>
+        <w:t xml:space="preserve"> which is the maximum limit.</w:t>
+      </w:r>
+    </w:p>
+    <w:p>
+      <w:pPr>
+        <w:spacing w:after="0"/>
+        <w:jc w:val="both"/>
+        <w:rPr>
+          <w:rFonts w:ascii="Arial" w:hAnsi="Arial" w:cs="Arial"/>
+          <w:lang w:val="en-GB"/>
         </w:rPr>
       </w:pPr>
     </w:p>
@@ -3641,7 +4283,43 @@
           <w:b/>
           <w:bCs/>
         </w:rPr>
-        <w:t>Plot a histogram generated by your code and specify your input length, thread block and grid.</w:t>
+        <w:t>How would the value distribution of the input array affect the contention among threads? For instance, what contentions would you expect if every element in the array has the same value?</w:t>
+      </w:r>
+    </w:p>
+    <w:p>
+      <w:pPr>
+        <w:spacing w:after="0"/>
+        <w:jc w:val="both"/>
+        <w:rPr>
+          <w:rFonts w:ascii="Arial" w:hAnsi="Arial" w:cs="Arial"/>
+        </w:rPr>
+      </w:pPr>
+    </w:p>
+    <w:p>
+      <w:pPr>
+        <w:spacing w:after="0"/>
+        <w:jc w:val="both"/>
+        <w:rPr>
+          <w:rFonts w:ascii="Arial" w:hAnsi="Arial" w:cs="Arial"/>
+        </w:rPr>
+      </w:pPr>
+      <w:r>
+        <w:rPr>
+          <w:rFonts w:ascii="Arial" w:hAnsi="Arial" w:cs="Arial"/>
+        </w:rPr>
+        <w:t xml:space="preserve">The less uniform the thread is, the larger the contention among threads is. If all array elements had the same value, we would get max. </w:t>
+      </w:r>
+      <w:r>
+        <w:rPr>
+          <w:rFonts w:ascii="Arial" w:hAnsi="Arial" w:cs="Arial"/>
+        </w:rPr>
+        <w:t>contention</w:t>
+      </w:r>
+      <w:r>
+        <w:rPr>
+          <w:rFonts w:ascii="Arial" w:hAnsi="Arial" w:cs="Arial"/>
+        </w:rPr>
+        <w:t>.</w:t>
       </w:r>
     </w:p>
     <w:p>
@@ -3674,53 +4352,327 @@
           <w:b/>
           <w:bCs/>
         </w:rPr>
-        <w:t xml:space="preserve">For </w:t>
-      </w:r>
-      <w:proofErr w:type="gramStart"/>
-      <w:r>
-        <w:rPr>
-          <w:rFonts w:ascii="Arial" w:hAnsi="Arial" w:cs="Arial"/>
-          <w:b/>
-          <w:bCs/>
-        </w:rPr>
-        <w:t>a</w:t>
-      </w:r>
-      <w:proofErr w:type="gramEnd"/>
-      <w:r>
-        <w:rPr>
-          <w:rFonts w:ascii="Arial" w:hAnsi="Arial" w:cs="Arial"/>
-          <w:b/>
-          <w:bCs/>
-        </w:rPr>
-        <w:t xml:space="preserve"> input array of 1024 elements, profile with Nvidia Nsight and report Shared Memory Configuration Size and Achieved Occupancy. Did </w:t>
-      </w:r>
-      <w:proofErr w:type="spellStart"/>
-      <w:r>
-        <w:rPr>
-          <w:rFonts w:ascii="Arial" w:hAnsi="Arial" w:cs="Arial"/>
-          <w:b/>
-          <w:bCs/>
-        </w:rPr>
-        <w:t>Nvsight</w:t>
-      </w:r>
-      <w:proofErr w:type="spellEnd"/>
-      <w:r>
-        <w:rPr>
-          <w:rFonts w:ascii="Arial" w:hAnsi="Arial" w:cs="Arial"/>
-          <w:b/>
-          <w:bCs/>
-        </w:rPr>
-        <w:t xml:space="preserve"> report any potential performance issues?</w:t>
-      </w:r>
-    </w:p>
-    <w:p>
-      <w:pPr>
-        <w:spacing w:after="0"/>
-        <w:jc w:val="both"/>
-        <w:rPr>
-          <w:rFonts w:ascii="Arial" w:hAnsi="Arial" w:cs="Arial"/>
-        </w:rPr>
-      </w:pPr>
+        <w:t>Plot a histogram generated by your code and specify your input length, thread block and grid.</w:t>
+      </w:r>
+    </w:p>
+    <w:p>
+      <w:pPr>
+        <w:spacing w:after="0"/>
+        <w:jc w:val="both"/>
+        <w:rPr>
+          <w:rFonts w:ascii="Arial" w:hAnsi="Arial" w:cs="Arial"/>
+        </w:rPr>
+      </w:pPr>
+    </w:p>
+    <w:p>
+      <w:pPr>
+        <w:spacing w:after="0"/>
+        <w:jc w:val="both"/>
+        <w:rPr>
+          <w:rFonts w:ascii="Arial" w:hAnsi="Arial" w:cs="Arial"/>
+        </w:rPr>
+      </w:pPr>
+      <w:r>
+        <w:rPr>
+          <w:rFonts w:ascii="Arial" w:hAnsi="Arial" w:cs="Arial"/>
+        </w:rPr>
+        <w:t>I</w:t>
+      </w:r>
+      <w:r>
+        <w:rPr>
+          <w:rFonts w:ascii="Arial" w:hAnsi="Arial" w:cs="Arial"/>
+        </w:rPr>
+        <w:t>nput length</w:t>
+      </w:r>
+      <w:r>
+        <w:rPr>
+          <w:rFonts w:ascii="Arial" w:hAnsi="Arial" w:cs="Arial"/>
+        </w:rPr>
+        <w:t>:</w:t>
+      </w:r>
+      <w:r>
+        <w:rPr>
+          <w:rFonts w:ascii="Arial" w:hAnsi="Arial" w:cs="Arial"/>
+        </w:rPr>
+        <w:t xml:space="preserve"> 131072</w:t>
+      </w:r>
+    </w:p>
+    <w:p>
+      <w:pPr>
+        <w:spacing w:after="0"/>
+        <w:jc w:val="both"/>
+        <w:rPr>
+          <w:rFonts w:ascii="Arial" w:hAnsi="Arial" w:cs="Arial"/>
+        </w:rPr>
+      </w:pPr>
+      <w:r>
+        <w:rPr>
+          <w:rFonts w:ascii="Arial" w:hAnsi="Arial" w:cs="Arial"/>
+        </w:rPr>
+        <w:t>T</w:t>
+      </w:r>
+      <w:r>
+        <w:rPr>
+          <w:rFonts w:ascii="Arial" w:hAnsi="Arial" w:cs="Arial"/>
+        </w:rPr>
+        <w:t>hread block</w:t>
+      </w:r>
+      <w:r>
+        <w:rPr>
+          <w:rFonts w:ascii="Arial" w:hAnsi="Arial" w:cs="Arial"/>
+        </w:rPr>
+        <w:t>: 64 threads per block</w:t>
+      </w:r>
+    </w:p>
+    <w:p>
+      <w:pPr>
+        <w:spacing w:after="0"/>
+        <w:jc w:val="both"/>
+        <w:rPr>
+          <w:rFonts w:ascii="Arial" w:hAnsi="Arial" w:cs="Arial"/>
+        </w:rPr>
+      </w:pPr>
+      <w:r>
+        <w:rPr>
+          <w:rFonts w:ascii="Arial" w:hAnsi="Arial" w:cs="Arial"/>
+        </w:rPr>
+        <w:t>G</w:t>
+      </w:r>
+      <w:r>
+        <w:rPr>
+          <w:rFonts w:ascii="Arial" w:hAnsi="Arial" w:cs="Arial"/>
+        </w:rPr>
+        <w:t>rid</w:t>
+      </w:r>
+      <w:r>
+        <w:rPr>
+          <w:rFonts w:ascii="Arial" w:hAnsi="Arial" w:cs="Arial"/>
+        </w:rPr>
+        <w:t>: 2048 blocks</w:t>
+      </w:r>
+    </w:p>
+    <w:p>
+      <w:pPr>
+        <w:spacing w:after="0"/>
+        <w:jc w:val="both"/>
+        <w:rPr>
+          <w:rFonts w:ascii="Arial" w:hAnsi="Arial" w:cs="Arial"/>
+        </w:rPr>
+      </w:pPr>
+    </w:p>
+    <w:p>
+      <w:pPr>
+        <w:spacing w:after="0"/>
+        <w:jc w:val="both"/>
+        <w:rPr>
+          <w:rFonts w:ascii="Arial" w:hAnsi="Arial" w:cs="Arial"/>
+        </w:rPr>
+      </w:pPr>
+      <w:r>
+        <w:rPr>
+          <w:rFonts w:ascii="Arial" w:hAnsi="Arial" w:cs="Arial"/>
+          <w:noProof/>
+        </w:rPr>
+        <w:drawing>
+          <wp:anchor distT="0" distB="0" distL="114300" distR="114300" simplePos="0" relativeHeight="251659264" behindDoc="0" locked="0" layoutInCell="1" allowOverlap="1" wp14:anchorId="7944C870" wp14:editId="395543EE">
+            <wp:simplePos x="0" y="0"/>
+            <wp:positionH relativeFrom="column">
+              <wp:posOffset>-2648</wp:posOffset>
+            </wp:positionH>
+            <wp:positionV relativeFrom="paragraph">
+              <wp:posOffset>551</wp:posOffset>
+            </wp:positionV>
+            <wp:extent cx="5972810" cy="2028825"/>
+            <wp:effectExtent l="0" t="0" r="8890" b="9525"/>
+            <wp:wrapTopAndBottom/>
+            <wp:docPr id="2" name="Picture 2" descr="Chart, bar chart&#10;&#10;Description automatically generated"/>
+            <wp:cNvGraphicFramePr>
+              <a:graphicFrameLocks xmlns:a="http://schemas.openxmlformats.org/drawingml/2006/main" noChangeAspect="1"/>
+            </wp:cNvGraphicFramePr>
+            <a:graphic xmlns:a="http://schemas.openxmlformats.org/drawingml/2006/main">
+              <a:graphicData uri="http://schemas.openxmlformats.org/drawingml/2006/picture">
+                <pic:pic xmlns:pic="http://schemas.openxmlformats.org/drawingml/2006/picture">
+                  <pic:nvPicPr>
+                    <pic:cNvPr id="2" name="Picture 2" descr="Chart, bar chart&#10;&#10;Description automatically generated"/>
+                    <pic:cNvPicPr>
+                      <a:picLocks noChangeAspect="1" noChangeArrowheads="1"/>
+                    </pic:cNvPicPr>
+                  </pic:nvPicPr>
+                  <pic:blipFill>
+                    <a:blip r:embed="rId15" cstate="print">
+                      <a:extLst>
+                        <a:ext uri="{28A0092B-C50C-407E-A947-70E740481C1C}">
+                          <a14:useLocalDpi xmlns:a14="http://schemas.microsoft.com/office/drawing/2010/main" val="0"/>
+                        </a:ext>
+                      </a:extLst>
+                    </a:blip>
+                    <a:srcRect/>
+                    <a:stretch>
+                      <a:fillRect/>
+                    </a:stretch>
+                  </pic:blipFill>
+                  <pic:spPr bwMode="auto">
+                    <a:xfrm>
+                      <a:off x="0" y="0"/>
+                      <a:ext cx="5972810" cy="2028825"/>
+                    </a:xfrm>
+                    <a:prstGeom prst="rect">
+                      <a:avLst/>
+                    </a:prstGeom>
+                    <a:noFill/>
+                    <a:ln>
+                      <a:noFill/>
+                    </a:ln>
+                  </pic:spPr>
+                </pic:pic>
+              </a:graphicData>
+            </a:graphic>
+          </wp:anchor>
+        </w:drawing>
+      </w:r>
+    </w:p>
+    <w:p>
+      <w:pPr>
+        <w:pStyle w:val="ListParagraph"/>
+        <w:numPr>
+          <w:ilvl w:val="0"/>
+          <w:numId w:val="13"/>
+        </w:numPr>
+        <w:spacing w:after="0"/>
+        <w:jc w:val="both"/>
+        <w:rPr>
+          <w:rFonts w:ascii="Arial" w:hAnsi="Arial" w:cs="Arial"/>
+          <w:b/>
+          <w:bCs/>
+        </w:rPr>
+      </w:pPr>
+      <w:r>
+        <w:rPr>
+          <w:rFonts w:ascii="Arial" w:hAnsi="Arial" w:cs="Arial"/>
+          <w:b/>
+          <w:bCs/>
+        </w:rPr>
+        <w:t>For a input array of 1024 elements, profile with Nvidia Nsight and report Shared Memory Configuration Size and Achieved Occupancy. Did Nvsight report any potential performance issues?</w:t>
+      </w:r>
+    </w:p>
+    <w:p>
+      <w:pPr>
+        <w:spacing w:after="0"/>
+        <w:jc w:val="both"/>
+        <w:rPr>
+          <w:rFonts w:ascii="Arial" w:hAnsi="Arial" w:cs="Arial"/>
+        </w:rPr>
+      </w:pPr>
+    </w:p>
+    <w:p>
+      <w:pPr>
+        <w:spacing w:after="0"/>
+        <w:jc w:val="both"/>
+        <w:rPr>
+          <w:rFonts w:ascii="Arial" w:hAnsi="Arial" w:cs="Arial"/>
+        </w:rPr>
+      </w:pPr>
+      <w:r>
+        <w:rPr>
+          <w:rFonts w:ascii="Arial" w:hAnsi="Arial" w:cs="Arial"/>
+        </w:rPr>
+        <w:t>Shared Memory Configuration Size</w:t>
+      </w:r>
+      <w:r>
+        <w:rPr>
+          <w:rFonts w:ascii="Arial" w:hAnsi="Arial" w:cs="Arial"/>
+        </w:rPr>
+        <w:t>:</w:t>
+      </w:r>
+      <w:r>
+        <w:rPr>
+          <w:rFonts w:ascii="Arial" w:hAnsi="Arial" w:cs="Arial"/>
+        </w:rPr>
+        <w:t xml:space="preserve"> </w:t>
+      </w:r>
+      <w:r>
+        <w:rPr>
+          <w:rFonts w:ascii="Arial" w:hAnsi="Arial" w:cs="Arial"/>
+        </w:rPr>
+        <w:t>32.77</w:t>
+      </w:r>
+      <w:r>
+        <w:rPr>
+          <w:rFonts w:ascii="Arial" w:hAnsi="Arial" w:cs="Arial"/>
+        </w:rPr>
+        <w:t xml:space="preserve"> </w:t>
+      </w:r>
+      <w:r>
+        <w:rPr>
+          <w:rFonts w:ascii="Arial" w:hAnsi="Arial" w:cs="Arial"/>
+        </w:rPr>
+        <w:t>Kbyte</w:t>
+      </w:r>
+    </w:p>
+    <w:p>
+      <w:pPr>
+        <w:spacing w:after="0"/>
+        <w:jc w:val="both"/>
+        <w:rPr>
+          <w:rFonts w:ascii="Arial" w:hAnsi="Arial" w:cs="Arial"/>
+        </w:rPr>
+      </w:pPr>
+      <w:r>
+        <w:rPr>
+          <w:rFonts w:ascii="Arial" w:hAnsi="Arial" w:cs="Arial"/>
+        </w:rPr>
+        <w:t>Achieved Occupancy</w:t>
+      </w:r>
+      <w:r>
+        <w:rPr>
+          <w:rFonts w:ascii="Arial" w:hAnsi="Arial" w:cs="Arial"/>
+        </w:rPr>
+        <w:t>:</w:t>
+      </w:r>
+      <w:r>
+        <w:rPr>
+          <w:rFonts w:ascii="Arial" w:hAnsi="Arial" w:cs="Arial"/>
+        </w:rPr>
+        <w:t xml:space="preserve"> 6.13</w:t>
+      </w:r>
+      <w:r>
+        <w:rPr>
+          <w:rFonts w:ascii="Arial" w:hAnsi="Arial" w:cs="Arial"/>
+        </w:rPr>
+        <w:t>%</w:t>
+      </w:r>
+    </w:p>
+    <w:p>
+      <w:pPr>
+        <w:spacing w:after="0"/>
+        <w:jc w:val="both"/>
+        <w:rPr>
+          <w:rFonts w:ascii="Arial" w:hAnsi="Arial" w:cs="Arial"/>
+        </w:rPr>
+      </w:pPr>
+    </w:p>
+    <w:p>
+      <w:pPr>
+        <w:spacing w:after="0"/>
+        <w:jc w:val="both"/>
+        <w:rPr>
+          <w:rFonts w:ascii="Arial" w:hAnsi="Arial" w:cs="Arial"/>
+        </w:rPr>
+      </w:pPr>
+      <w:r>
+        <w:rPr>
+          <w:rFonts w:ascii="Arial" w:hAnsi="Arial" w:cs="Arial"/>
+        </w:rPr>
+        <w:t xml:space="preserve">Yes, there is the warning: </w:t>
+      </w:r>
+      <w:r>
+        <w:rPr>
+          <w:rFonts w:ascii="Arial" w:hAnsi="Arial" w:cs="Arial"/>
+          <w:i/>
+          <w:iCs/>
+        </w:rPr>
+        <w:t>This kernel grid is too small to fill the available resources on this device, resulting in only 0.1 full waves across all SMs. Look at Launch Statistics for more details.</w:t>
+      </w:r>
     </w:p>
     <w:p>
       <w:pPr>
@@ -3798,25 +4750,7 @@
           <w:b/>
           <w:bCs/>
         </w:rPr>
-        <w:t xml:space="preserve">Describe the environment you used, what changes you made to the </w:t>
-      </w:r>
-      <w:proofErr w:type="spellStart"/>
-      <w:r>
-        <w:rPr>
-          <w:rFonts w:ascii="Arial" w:hAnsi="Arial" w:cs="Arial"/>
-          <w:b/>
-          <w:bCs/>
-        </w:rPr>
-        <w:t>Makefile</w:t>
-      </w:r>
-      <w:proofErr w:type="spellEnd"/>
-      <w:r>
-        <w:rPr>
-          <w:rFonts w:ascii="Arial" w:hAnsi="Arial" w:cs="Arial"/>
-          <w:b/>
-          <w:bCs/>
-        </w:rPr>
-        <w:t>, and how you ran the simulation.</w:t>
+        <w:t>Describe the environment you used, what changes you made to the Makefile, and how you ran the simulation.</w:t>
       </w:r>
     </w:p>
     <w:p>
@@ -3849,43 +4783,7 @@
           <w:b/>
           <w:bCs/>
         </w:rPr>
-        <w:t xml:space="preserve">Describe your design of the GPU implementation of </w:t>
-      </w:r>
-      <w:proofErr w:type="spellStart"/>
-      <w:r>
-        <w:rPr>
-          <w:rFonts w:ascii="Arial" w:hAnsi="Arial" w:cs="Arial"/>
-          <w:b/>
-          <w:bCs/>
-        </w:rPr>
-        <w:t>mover_</w:t>
-      </w:r>
-      <w:proofErr w:type="gramStart"/>
-      <w:r>
-        <w:rPr>
-          <w:rFonts w:ascii="Arial" w:hAnsi="Arial" w:cs="Arial"/>
-          <w:b/>
-          <w:bCs/>
-        </w:rPr>
-        <w:t>PC</w:t>
-      </w:r>
-      <w:proofErr w:type="spellEnd"/>
-      <w:r>
-        <w:rPr>
-          <w:rFonts w:ascii="Arial" w:hAnsi="Arial" w:cs="Arial"/>
-          <w:b/>
-          <w:bCs/>
-        </w:rPr>
-        <w:t>(</w:t>
-      </w:r>
-      <w:proofErr w:type="gramEnd"/>
-      <w:r>
-        <w:rPr>
-          <w:rFonts w:ascii="Arial" w:hAnsi="Arial" w:cs="Arial"/>
-          <w:b/>
-          <w:bCs/>
-        </w:rPr>
-        <w:t>) briefly.</w:t>
+        <w:t>Describe your design of the GPU implementation of mover_PC() briefly.</w:t>
       </w:r>
     </w:p>
     <w:p>
@@ -3982,7 +4880,7 @@
       </w:pPr>
     </w:p>
     <w:sectPr>
-      <w:footerReference w:type="default" r:id="rId15"/>
+      <w:footerReference w:type="default" r:id="rId16"/>
       <w:pgSz w:w="12240" w:h="15840"/>
       <w:pgMar w:top="1417" w:right="1417" w:bottom="1134" w:left="1417" w:header="708" w:footer="708" w:gutter="0"/>
       <w:cols w:space="708"/>
@@ -4977,6 +5875,95 @@
     </w:lvl>
   </w:abstractNum>
   <w:abstractNum w:abstractNumId="9" w15:restartNumberingAfterBreak="0">
+    <w:nsid w:val="4ABC538C"/>
+    <w:multiLevelType w:val="hybridMultilevel"/>
+    <w:tmpl w:val="A54E30C0"/>
+    <w:lvl w:ilvl="0" w:tplc="08090017">
+      <w:start w:val="1"/>
+      <w:numFmt w:val="lowerLetter"/>
+      <w:lvlText w:val="%1)"/>
+      <w:lvlJc w:val="left"/>
+      <w:pPr>
+        <w:ind w:left="720" w:hanging="360"/>
+      </w:pPr>
+      <w:rPr>
+        <w:rFonts w:hint="default"/>
+      </w:rPr>
+    </w:lvl>
+    <w:lvl w:ilvl="1" w:tplc="08090019" w:tentative="1">
+      <w:start w:val="1"/>
+      <w:numFmt w:val="lowerLetter"/>
+      <w:lvlText w:val="%2."/>
+      <w:lvlJc w:val="left"/>
+      <w:pPr>
+        <w:ind w:left="1440" w:hanging="360"/>
+      </w:pPr>
+    </w:lvl>
+    <w:lvl w:ilvl="2" w:tplc="0809001B" w:tentative="1">
+      <w:start w:val="1"/>
+      <w:numFmt w:val="lowerRoman"/>
+      <w:lvlText w:val="%3."/>
+      <w:lvlJc w:val="right"/>
+      <w:pPr>
+        <w:ind w:left="2160" w:hanging="180"/>
+      </w:pPr>
+    </w:lvl>
+    <w:lvl w:ilvl="3" w:tplc="0809000F" w:tentative="1">
+      <w:start w:val="1"/>
+      <w:numFmt w:val="decimal"/>
+      <w:lvlText w:val="%4."/>
+      <w:lvlJc w:val="left"/>
+      <w:pPr>
+        <w:ind w:left="2880" w:hanging="360"/>
+      </w:pPr>
+    </w:lvl>
+    <w:lvl w:ilvl="4" w:tplc="08090019" w:tentative="1">
+      <w:start w:val="1"/>
+      <w:numFmt w:val="lowerLetter"/>
+      <w:lvlText w:val="%5."/>
+      <w:lvlJc w:val="left"/>
+      <w:pPr>
+        <w:ind w:left="3600" w:hanging="360"/>
+      </w:pPr>
+    </w:lvl>
+    <w:lvl w:ilvl="5" w:tplc="0809001B" w:tentative="1">
+      <w:start w:val="1"/>
+      <w:numFmt w:val="lowerRoman"/>
+      <w:lvlText w:val="%6."/>
+      <w:lvlJc w:val="right"/>
+      <w:pPr>
+        <w:ind w:left="4320" w:hanging="180"/>
+      </w:pPr>
+    </w:lvl>
+    <w:lvl w:ilvl="6" w:tplc="0809000F" w:tentative="1">
+      <w:start w:val="1"/>
+      <w:numFmt w:val="decimal"/>
+      <w:lvlText w:val="%7."/>
+      <w:lvlJc w:val="left"/>
+      <w:pPr>
+        <w:ind w:left="5040" w:hanging="360"/>
+      </w:pPr>
+    </w:lvl>
+    <w:lvl w:ilvl="7" w:tplc="08090019" w:tentative="1">
+      <w:start w:val="1"/>
+      <w:numFmt w:val="lowerLetter"/>
+      <w:lvlText w:val="%8."/>
+      <w:lvlJc w:val="left"/>
+      <w:pPr>
+        <w:ind w:left="5760" w:hanging="360"/>
+      </w:pPr>
+    </w:lvl>
+    <w:lvl w:ilvl="8" w:tplc="0809001B" w:tentative="1">
+      <w:start w:val="1"/>
+      <w:numFmt w:val="lowerRoman"/>
+      <w:lvlText w:val="%9."/>
+      <w:lvlJc w:val="right"/>
+      <w:pPr>
+        <w:ind w:left="6480" w:hanging="180"/>
+      </w:pPr>
+    </w:lvl>
+  </w:abstractNum>
+  <w:abstractNum w:abstractNumId="10" w15:restartNumberingAfterBreak="0">
     <w:nsid w:val="4D37707E"/>
     <w:multiLevelType w:val="hybridMultilevel"/>
     <w:tmpl w:val="A428155E"/>
@@ -5089,7 +6076,7 @@
       </w:rPr>
     </w:lvl>
   </w:abstractNum>
-  <w:abstractNum w:abstractNumId="10" w15:restartNumberingAfterBreak="0">
+  <w:abstractNum w:abstractNumId="11" w15:restartNumberingAfterBreak="0">
     <w:nsid w:val="4E26408A"/>
     <w:multiLevelType w:val="hybridMultilevel"/>
     <w:tmpl w:val="135E5448"/>
@@ -5178,7 +6165,7 @@
       </w:pPr>
     </w:lvl>
   </w:abstractNum>
-  <w:abstractNum w:abstractNumId="11" w15:restartNumberingAfterBreak="0">
+  <w:abstractNum w:abstractNumId="12" w15:restartNumberingAfterBreak="0">
     <w:nsid w:val="632C52AF"/>
     <w:multiLevelType w:val="hybridMultilevel"/>
     <w:tmpl w:val="A426D92C"/>
@@ -5291,7 +6278,7 @@
       </w:rPr>
     </w:lvl>
   </w:abstractNum>
-  <w:abstractNum w:abstractNumId="12" w15:restartNumberingAfterBreak="0">
+  <w:abstractNum w:abstractNumId="13" w15:restartNumberingAfterBreak="0">
     <w:nsid w:val="68D87F04"/>
     <w:multiLevelType w:val="multilevel"/>
     <w:tmpl w:val="448E50B6"/>
@@ -5404,7 +6391,7 @@
       </w:pPr>
     </w:lvl>
   </w:abstractNum>
-  <w:abstractNum w:abstractNumId="13" w15:restartNumberingAfterBreak="0">
+  <w:abstractNum w:abstractNumId="14" w15:restartNumberingAfterBreak="0">
     <w:nsid w:val="799236AD"/>
     <w:multiLevelType w:val="hybridMultilevel"/>
     <w:tmpl w:val="BFD4D2AC"/>
@@ -5524,13 +6511,13 @@
     <w:abstractNumId w:val="1"/>
   </w:num>
   <w:num w:numId="3" w16cid:durableId="445656363">
+    <w:abstractNumId w:val="14"/>
+  </w:num>
+  <w:num w:numId="4" w16cid:durableId="882400528">
     <w:abstractNumId w:val="13"/>
   </w:num>
-  <w:num w:numId="4" w16cid:durableId="882400528">
+  <w:num w:numId="5" w16cid:durableId="1959028444">
     <w:abstractNumId w:val="12"/>
-  </w:num>
-  <w:num w:numId="5" w16cid:durableId="1959028444">
-    <w:abstractNumId w:val="11"/>
   </w:num>
   <w:num w:numId="6" w16cid:durableId="678700480">
     <w:abstractNumId w:val="8"/>
@@ -5539,13 +6526,13 @@
     <w:abstractNumId w:val="0"/>
   </w:num>
   <w:num w:numId="8" w16cid:durableId="1099911957">
-    <w:abstractNumId w:val="10"/>
+    <w:abstractNumId w:val="11"/>
   </w:num>
   <w:num w:numId="9" w16cid:durableId="1403140083">
     <w:abstractNumId w:val="6"/>
   </w:num>
   <w:num w:numId="10" w16cid:durableId="517813216">
-    <w:abstractNumId w:val="9"/>
+    <w:abstractNumId w:val="10"/>
   </w:num>
   <w:num w:numId="11" w16cid:durableId="151679851">
     <w:abstractNumId w:val="3"/>
@@ -5558,6 +6545,9 @@
   </w:num>
   <w:num w:numId="14" w16cid:durableId="15035816">
     <w:abstractNumId w:val="4"/>
+  </w:num>
+  <w:num w:numId="15" w16cid:durableId="2142334534">
+    <w:abstractNumId w:val="9"/>
   </w:num>
 </w:numbering>
 </file>
@@ -5960,7 +6950,7 @@
   <w:style w:type="paragraph" w:default="1" w:styleId="Normal">
     <w:name w:val="Normal"/>
     <w:qFormat/>
-    <w:rsid w:val="00D630EF"/>
+    <w:rsid w:val="007318C3"/>
   </w:style>
   <w:style w:type="character" w:default="1" w:styleId="DefaultParagraphFont">
     <w:name w:val="Default Paragraph Font"/>

</xml_diff>

<commit_message>
Add solution for ex_4 of hw_3 (without sputniPIC repo).
</commit_message>
<xml_diff>
--- a/hw_3/DD2360HT22_HW3_Kaschner_Franz.docx
+++ b/hw_3/DD2360HT22_HW3_Kaschner_Franz.docx
@@ -111,7 +111,7 @@
         <w:rPr>
           <w:rFonts w:ascii="Arial" w:hAnsi="Arial" w:cs="Arial"/>
         </w:rPr>
-        <w:t>28</w:t>
+        <w:t>07</w:t>
       </w:r>
       <w:r>
         <w:rPr>
@@ -123,7 +123,7 @@
         <w:rPr>
           <w:rFonts w:ascii="Arial" w:hAnsi="Arial" w:cs="Arial"/>
         </w:rPr>
-        <w:t>1</w:t>
+        <w:t>2</w:t>
       </w:r>
       <w:r>
         <w:rPr>
@@ -1156,6 +1156,15 @@
         </w:rPr>
         <w:t>.</w:t>
       </w:r>
+    </w:p>
+    <w:p>
+      <w:pPr>
+        <w:spacing w:after="0"/>
+        <w:jc w:val="both"/>
+        <w:rPr>
+          <w:rFonts w:ascii="Arial" w:hAnsi="Arial" w:cs="Arial"/>
+        </w:rPr>
+      </w:pPr>
     </w:p>
     <w:p>
       <w:pPr>
@@ -2624,6 +2633,15 @@
           <w:rFonts w:ascii="Arial" w:hAnsi="Arial" w:cs="Arial"/>
         </w:rPr>
       </w:pPr>
+    </w:p>
+    <w:p>
+      <w:pPr>
+        <w:spacing w:after="0"/>
+        <w:jc w:val="both"/>
+        <w:rPr>
+          <w:rFonts w:ascii="Courier New" w:hAnsi="Courier New" w:cs="Courier New"/>
+        </w:rPr>
+      </w:pPr>
       <w:r>
         <w:rPr>
           <w:rFonts w:ascii="Arial" w:hAnsi="Arial" w:cs="Arial"/>
@@ -2672,6 +2690,15 @@
         </w:rPr>
         <w:t>2 &lt;vector-length&gt;</w:t>
       </w:r>
+    </w:p>
+    <w:p>
+      <w:pPr>
+        <w:spacing w:after="0"/>
+        <w:jc w:val="both"/>
+        <w:rPr>
+          <w:rFonts w:ascii="Arial" w:hAnsi="Arial" w:cs="Arial"/>
+        </w:rPr>
+      </w:pPr>
     </w:p>
     <w:p>
       <w:pPr>
@@ -2754,7 +2781,19 @@
         <w:rPr>
           <w:rFonts w:ascii="Arial" w:hAnsi="Arial" w:cs="Arial"/>
         </w:rPr>
-        <w:t>most of the time Is required for the CUDA kernel. Furthermore, you can see that the fraction of execution time of the CUDA kernel increases with increasing matrix sizes. This is because the number of FLOP increase with O(</w:t>
+        <w:t xml:space="preserve">most of the time </w:t>
+      </w:r>
+      <w:r>
+        <w:rPr>
+          <w:rFonts w:ascii="Arial" w:hAnsi="Arial" w:cs="Arial"/>
+        </w:rPr>
+        <w:t>i</w:t>
+      </w:r>
+      <w:r>
+        <w:rPr>
+          <w:rFonts w:ascii="Arial" w:hAnsi="Arial" w:cs="Arial"/>
+        </w:rPr>
+        <w:t>s required for the CUDA kernel. Furthermore, you can see that the fraction of execution time of the CUDA kernel increases with increasing matrix sizes. This is because the number of FLOP increase with O(</w:t>
       </w:r>
       <w:r>
         <w:rPr>
@@ -2929,6 +2968,15 @@
         </w:rPr>
         <w:t>Bar chart using floats:</w:t>
       </w:r>
+    </w:p>
+    <w:p>
+      <w:pPr>
+        <w:spacing w:after="0"/>
+        <w:jc w:val="both"/>
+        <w:rPr>
+          <w:rFonts w:ascii="Arial" w:hAnsi="Arial" w:cs="Arial"/>
+        </w:rPr>
+      </w:pPr>
     </w:p>
     <w:p>
       <w:pPr>
@@ -3117,7 +3165,7 @@
         <w:rPr>
           <w:rFonts w:ascii="Arial" w:hAnsi="Arial" w:cs="Arial"/>
         </w:rPr>
-        <w:t>In the approach</w:t>
+        <w:t>In approach</w:t>
       </w:r>
       <w:r>
         <w:rPr>
@@ -3210,7 +3258,7 @@
         <w:rPr>
           <w:rFonts w:ascii="Arial" w:hAnsi="Arial" w:cs="Arial"/>
         </w:rPr>
-        <w:t>In the approach</w:t>
+        <w:t>In approach</w:t>
       </w:r>
       <w:r>
         <w:rPr>
@@ -3409,13 +3457,7 @@
         <w:rPr>
           <w:rFonts w:ascii="Arial" w:hAnsi="Arial" w:cs="Arial"/>
         </w:rPr>
-        <w:t xml:space="preserve"> elements). However, for smaller inputs </w:t>
-      </w:r>
-      <w:r>
-        <w:rPr>
-          <w:rFonts w:ascii="Arial" w:hAnsi="Arial" w:cs="Arial"/>
-        </w:rPr>
-        <w:t xml:space="preserve">(e.g., with a length of </w:t>
+        <w:t xml:space="preserve"> elements). However, for smaller inputs (e.g., with a length of </w:t>
       </w:r>
       <w:r>
         <w:rPr>
@@ -3427,19 +3469,7 @@
         <w:rPr>
           <w:rFonts w:ascii="Arial" w:hAnsi="Arial" w:cs="Arial"/>
         </w:rPr>
-        <w:t>024</w:t>
-      </w:r>
-      <w:r>
-        <w:rPr>
-          <w:rFonts w:ascii="Arial" w:hAnsi="Arial" w:cs="Arial"/>
-        </w:rPr>
-        <w:t xml:space="preserve"> elements)</w:t>
-      </w:r>
-      <w:r>
-        <w:rPr>
-          <w:rFonts w:ascii="Arial" w:hAnsi="Arial" w:cs="Arial"/>
-        </w:rPr>
-        <w:t xml:space="preserve"> approach</w:t>
+        <w:t>024 elements) approach</w:t>
       </w:r>
       <w:r>
         <w:rPr>
@@ -3709,70 +3739,28 @@
           <w:rFonts w:ascii="Arial" w:hAnsi="Arial" w:cs="Arial"/>
           <w:lang w:val="en-GB"/>
         </w:rPr>
-        <w:t xml:space="preserve">Approach </w:t>
+        <w:t xml:space="preserve">Approach b): </w:t>
       </w:r>
       <w:r>
         <w:rPr>
           <w:rFonts w:ascii="Arial" w:hAnsi="Arial" w:cs="Arial"/>
           <w:lang w:val="en-GB"/>
         </w:rPr>
-        <w:t>b</w:t>
+        <w:t>&lt;num_bins&gt; (to copy shared histogr</w:t>
       </w:r>
       <w:r>
         <w:rPr>
           <w:rFonts w:ascii="Arial" w:hAnsi="Arial" w:cs="Arial"/>
           <w:lang w:val="en-GB"/>
         </w:rPr>
-        <w:t xml:space="preserve">): </w:t>
+        <w:t>ams to global histogram</w:t>
       </w:r>
       <w:r>
         <w:rPr>
           <w:rFonts w:ascii="Arial" w:hAnsi="Arial" w:cs="Arial"/>
           <w:lang w:val="en-GB"/>
         </w:rPr>
-        <w:t>&lt;num_bins&gt;</w:t>
-      </w:r>
-      <w:r>
-        <w:rPr>
-          <w:rFonts w:ascii="Arial" w:hAnsi="Arial" w:cs="Arial"/>
-          <w:lang w:val="en-GB"/>
-        </w:rPr>
-        <w:t xml:space="preserve"> (to copy shared histogr</w:t>
-      </w:r>
-      <w:r>
-        <w:rPr>
-          <w:rFonts w:ascii="Arial" w:hAnsi="Arial" w:cs="Arial"/>
-          <w:lang w:val="en-GB"/>
-        </w:rPr>
-        <w:t>ams to global histogram</w:t>
-      </w:r>
-      <w:r>
-        <w:rPr>
-          <w:rFonts w:ascii="Arial" w:hAnsi="Arial" w:cs="Arial"/>
-          <w:lang w:val="en-GB"/>
-        </w:rPr>
-        <w:t xml:space="preserve">) + </w:t>
-      </w:r>
-      <w:r>
-        <w:rPr>
-          <w:rFonts w:ascii="Arial" w:hAnsi="Arial" w:cs="Arial"/>
-          <w:lang w:val="en-GB"/>
-        </w:rPr>
-        <w:t>&lt;num_</w:t>
-      </w:r>
-      <w:r>
-        <w:rPr>
-          <w:rFonts w:ascii="Arial" w:hAnsi="Arial" w:cs="Arial"/>
-          <w:lang w:val="en-GB"/>
-        </w:rPr>
-        <w:t>element</w:t>
-      </w:r>
-      <w:r>
-        <w:rPr>
-          <w:rFonts w:ascii="Arial" w:hAnsi="Arial" w:cs="Arial"/>
-          <w:lang w:val="en-GB"/>
-        </w:rPr>
-        <w:t>s&gt;</w:t>
+        <w:t>) + &lt;num_elements&gt;</w:t>
       </w:r>
     </w:p>
     <w:p>
@@ -3932,6 +3920,7 @@
         <w:jc w:val="both"/>
         <w:rPr>
           <w:rFonts w:ascii="Arial" w:hAnsi="Arial" w:cs="Arial"/>
+          <w:color w:val="A6A6A6" w:themeColor="background1" w:themeShade="A6"/>
         </w:rPr>
       </w:pPr>
       <w:r>
@@ -3952,30 +3941,59 @@
         </w:rPr>
         <w:t>&gt;</w:t>
       </w:r>
-    </w:p>
-    <w:p>
-      <w:pPr>
-        <w:spacing w:after="0"/>
-        <w:jc w:val="both"/>
-        <w:rPr>
-          <w:rFonts w:ascii="Arial" w:hAnsi="Arial" w:cs="Arial"/>
-        </w:rPr>
-      </w:pPr>
-    </w:p>
-    <w:p>
-      <w:pPr>
-        <w:spacing w:after="0"/>
-        <w:jc w:val="both"/>
-        <w:rPr>
-          <w:rFonts w:ascii="Arial" w:hAnsi="Arial" w:cs="Arial"/>
+      <w:r>
+        <w:rPr>
+          <w:rFonts w:ascii="Arial" w:hAnsi="Arial" w:cs="Arial"/>
+        </w:rPr>
+        <w:t xml:space="preserve"> </w:t>
+      </w:r>
+      <w:r>
+        <w:rPr>
+          <w:rFonts w:ascii="Arial" w:hAnsi="Arial" w:cs="Arial"/>
+          <w:color w:val="A6A6A6" w:themeColor="background1" w:themeShade="A6"/>
+        </w:rPr>
+        <w:t xml:space="preserve">+ </w:t>
+      </w:r>
+      <w:r>
+        <w:rPr>
+          <w:rFonts w:ascii="Arial" w:hAnsi="Arial" w:cs="Arial"/>
+          <w:color w:val="A6A6A6" w:themeColor="background1" w:themeShade="A6"/>
           <w:lang w:val="en-GB"/>
         </w:rPr>
-      </w:pPr>
-      <w:r>
-        <w:rPr>
-          <w:rFonts w:ascii="Arial" w:hAnsi="Arial" w:cs="Arial"/>
+        <w:t>&lt;num_elements&gt;</w:t>
+      </w:r>
+      <w:r>
+        <w:rPr>
+          <w:rFonts w:ascii="Arial" w:hAnsi="Arial" w:cs="Arial"/>
+          <w:color w:val="A6A6A6" w:themeColor="background1" w:themeShade="A6"/>
           <w:lang w:val="en-GB"/>
         </w:rPr>
+        <w:t xml:space="preserve"> (but only with shared memory)</w:t>
+      </w:r>
+    </w:p>
+    <w:p>
+      <w:pPr>
+        <w:spacing w:after="0"/>
+        <w:jc w:val="both"/>
+        <w:rPr>
+          <w:rFonts w:ascii="Arial" w:hAnsi="Arial" w:cs="Arial"/>
+        </w:rPr>
+      </w:pPr>
+    </w:p>
+    <w:p>
+      <w:pPr>
+        <w:spacing w:after="0"/>
+        <w:jc w:val="both"/>
+        <w:rPr>
+          <w:rFonts w:ascii="Arial" w:hAnsi="Arial" w:cs="Arial"/>
+          <w:lang w:val="en-GB"/>
+        </w:rPr>
+      </w:pPr>
+      <w:r>
+        <w:rPr>
+          <w:rFonts w:ascii="Arial" w:hAnsi="Arial" w:cs="Arial"/>
+          <w:lang w:val="en-GB"/>
+        </w:rPr>
         <w:t>convert_kernel</w:t>
       </w:r>
       <w:r>
@@ -4000,25 +4018,33 @@
           <w:rFonts w:ascii="Arial" w:hAnsi="Arial" w:cs="Arial"/>
           <w:lang w:val="en-GB"/>
         </w:rPr>
-        <w:t xml:space="preserve">Both approaches: </w:t>
-      </w:r>
-      <w:r>
+        <w:t>Both approaches: no atomic operations</w:t>
+      </w:r>
+    </w:p>
+    <w:p>
+      <w:pPr>
+        <w:spacing w:after="0"/>
+        <w:jc w:val="both"/>
         <w:rPr>
           <w:rFonts w:ascii="Arial" w:hAnsi="Arial" w:cs="Arial"/>
           <w:lang w:val="en-GB"/>
         </w:rPr>
-        <w:t>no atomic operations</w:t>
-      </w:r>
-    </w:p>
-    <w:p>
-      <w:pPr>
-        <w:spacing w:after="0"/>
-        <w:jc w:val="both"/>
+      </w:pPr>
+    </w:p>
+    <w:p>
+      <w:pPr>
         <w:rPr>
           <w:rFonts w:ascii="Arial" w:hAnsi="Arial" w:cs="Arial"/>
           <w:lang w:val="en-GB"/>
         </w:rPr>
       </w:pPr>
+      <w:r>
+        <w:rPr>
+          <w:rFonts w:ascii="Arial" w:hAnsi="Arial" w:cs="Arial"/>
+          <w:lang w:val="en-GB"/>
+        </w:rPr>
+        <w:br w:type="page"/>
+      </w:r>
     </w:p>
     <w:p>
       <w:pPr>
@@ -4041,6 +4067,7 @@
           <w:b/>
           <w:bCs/>
         </w:rPr>
+        <w:lastRenderedPageBreak/>
         <w:t>How much shared memory is used in your code? Explain</w:t>
       </w:r>
     </w:p>
@@ -4089,48 +4116,55 @@
           <w:rFonts w:ascii="Arial" w:hAnsi="Arial" w:cs="Arial"/>
           <w:lang w:val="en-GB"/>
         </w:rPr>
-        <w:t>Approach b): &lt;num_b</w:t>
+        <w:t>Approach b): &lt;num_blocks&gt; * &lt;num_bins&gt; * 4</w:t>
       </w:r>
       <w:r>
         <w:rPr>
           <w:rFonts w:ascii="Arial" w:hAnsi="Arial" w:cs="Arial"/>
           <w:lang w:val="en-GB"/>
         </w:rPr>
-        <w:t>locks</w:t>
+        <w:t xml:space="preserve"> </w:t>
       </w:r>
       <w:r>
         <w:rPr>
           <w:rFonts w:ascii="Arial" w:hAnsi="Arial" w:cs="Arial"/>
           <w:lang w:val="en-GB"/>
         </w:rPr>
-        <w:t>&gt;</w:t>
+        <w:t>by</w:t>
       </w:r>
       <w:r>
         <w:rPr>
           <w:rFonts w:ascii="Arial" w:hAnsi="Arial" w:cs="Arial"/>
           <w:lang w:val="en-GB"/>
         </w:rPr>
-        <w:t xml:space="preserve"> * &lt;num</w:t>
+        <w:t xml:space="preserve">te = </w:t>
       </w:r>
       <w:r>
         <w:rPr>
           <w:rFonts w:ascii="Arial" w:hAnsi="Arial" w:cs="Arial"/>
           <w:lang w:val="en-GB"/>
         </w:rPr>
-        <w:t>_</w:t>
+        <w:t xml:space="preserve">&lt;num_blocks&gt; * </w:t>
       </w:r>
       <w:r>
         <w:rPr>
           <w:rFonts w:ascii="Arial" w:hAnsi="Arial" w:cs="Arial"/>
           <w:lang w:val="en-GB"/>
         </w:rPr>
-        <w:t>bins&gt; * 4</w:t>
+        <w:t>4096</w:t>
       </w:r>
       <w:r>
         <w:rPr>
           <w:rFonts w:ascii="Arial" w:hAnsi="Arial" w:cs="Arial"/>
           <w:lang w:val="en-GB"/>
         </w:rPr>
+        <w:t xml:space="preserve"> * 4</w:t>
+      </w:r>
+      <w:r>
+        <w:rPr>
+          <w:rFonts w:ascii="Arial" w:hAnsi="Arial" w:cs="Arial"/>
+          <w:lang w:val="en-GB"/>
+        </w:rPr>
         <w:t xml:space="preserve"> </w:t>
       </w:r>
       <w:r>
@@ -4146,55 +4180,6 @@
           <w:lang w:val="en-GB"/>
         </w:rPr>
         <w:t xml:space="preserve">te = </w:t>
-      </w:r>
-      <w:r>
-        <w:rPr>
-          <w:rFonts w:ascii="Arial" w:hAnsi="Arial" w:cs="Arial"/>
-          <w:lang w:val="en-GB"/>
-        </w:rPr>
-        <w:t xml:space="preserve">&lt;num_blocks&gt; * </w:t>
-      </w:r>
-      <w:r>
-        <w:rPr>
-          <w:rFonts w:ascii="Arial" w:hAnsi="Arial" w:cs="Arial"/>
-          <w:lang w:val="en-GB"/>
-        </w:rPr>
-        <w:t>4096</w:t>
-      </w:r>
-      <w:r>
-        <w:rPr>
-          <w:rFonts w:ascii="Arial" w:hAnsi="Arial" w:cs="Arial"/>
-          <w:lang w:val="en-GB"/>
-        </w:rPr>
-        <w:t xml:space="preserve"> * 4</w:t>
-      </w:r>
-      <w:r>
-        <w:rPr>
-          <w:rFonts w:ascii="Arial" w:hAnsi="Arial" w:cs="Arial"/>
-          <w:lang w:val="en-GB"/>
-        </w:rPr>
-        <w:t xml:space="preserve"> </w:t>
-      </w:r>
-      <w:r>
-        <w:rPr>
-          <w:rFonts w:ascii="Arial" w:hAnsi="Arial" w:cs="Arial"/>
-          <w:lang w:val="en-GB"/>
-        </w:rPr>
-        <w:t>by</w:t>
-      </w:r>
-      <w:r>
-        <w:rPr>
-          <w:rFonts w:ascii="Arial" w:hAnsi="Arial" w:cs="Arial"/>
-          <w:lang w:val="en-GB"/>
-        </w:rPr>
-        <w:t>te</w:t>
-      </w:r>
-      <w:r>
-        <w:rPr>
-          <w:rFonts w:ascii="Arial" w:hAnsi="Arial" w:cs="Arial"/>
-          <w:lang w:val="en-GB"/>
-        </w:rPr>
-        <w:t xml:space="preserve"> = </w:t>
       </w:r>
       <w:r>
         <w:rPr>
@@ -4307,19 +4292,7 @@
         <w:rPr>
           <w:rFonts w:ascii="Arial" w:hAnsi="Arial" w:cs="Arial"/>
         </w:rPr>
-        <w:t xml:space="preserve">The less uniform the thread is, the larger the contention among threads is. If all array elements had the same value, we would get max. </w:t>
-      </w:r>
-      <w:r>
-        <w:rPr>
-          <w:rFonts w:ascii="Arial" w:hAnsi="Arial" w:cs="Arial"/>
-        </w:rPr>
-        <w:t>contention</w:t>
-      </w:r>
-      <w:r>
-        <w:rPr>
-          <w:rFonts w:ascii="Arial" w:hAnsi="Arial" w:cs="Arial"/>
-        </w:rPr>
-        <w:t>.</w:t>
+        <w:t>The less uniform the thread is, the larger the contention among threads is. If all array elements had the same value, we would get max. contention.</w:t>
       </w:r>
     </w:p>
     <w:p>
@@ -4576,13 +4549,7 @@
         <w:rPr>
           <w:rFonts w:ascii="Arial" w:hAnsi="Arial" w:cs="Arial"/>
         </w:rPr>
-        <w:t>Shared Memory Configuration Size</w:t>
-      </w:r>
-      <w:r>
-        <w:rPr>
-          <w:rFonts w:ascii="Arial" w:hAnsi="Arial" w:cs="Arial"/>
-        </w:rPr>
-        <w:t>:</w:t>
+        <w:t>Shared Memory Configuration Size:</w:t>
       </w:r>
       <w:r>
         <w:rPr>
@@ -4594,46 +4561,22 @@
         <w:rPr>
           <w:rFonts w:ascii="Arial" w:hAnsi="Arial" w:cs="Arial"/>
         </w:rPr>
-        <w:t>32.77</w:t>
-      </w:r>
-      <w:r>
-        <w:rPr>
-          <w:rFonts w:ascii="Arial" w:hAnsi="Arial" w:cs="Arial"/>
-        </w:rPr>
-        <w:t xml:space="preserve"> </w:t>
-      </w:r>
-      <w:r>
-        <w:rPr>
-          <w:rFonts w:ascii="Arial" w:hAnsi="Arial" w:cs="Arial"/>
-        </w:rPr>
-        <w:t>Kbyte</w:t>
-      </w:r>
-    </w:p>
-    <w:p>
-      <w:pPr>
-        <w:spacing w:after="0"/>
-        <w:jc w:val="both"/>
-        <w:rPr>
-          <w:rFonts w:ascii="Arial" w:hAnsi="Arial" w:cs="Arial"/>
-        </w:rPr>
-      </w:pPr>
-      <w:r>
-        <w:rPr>
-          <w:rFonts w:ascii="Arial" w:hAnsi="Arial" w:cs="Arial"/>
-        </w:rPr>
-        <w:t>Achieved Occupancy</w:t>
-      </w:r>
-      <w:r>
-        <w:rPr>
-          <w:rFonts w:ascii="Arial" w:hAnsi="Arial" w:cs="Arial"/>
-        </w:rPr>
-        <w:t>:</w:t>
-      </w:r>
-      <w:r>
-        <w:rPr>
-          <w:rFonts w:ascii="Arial" w:hAnsi="Arial" w:cs="Arial"/>
-        </w:rPr>
-        <w:t xml:space="preserve"> 6.13</w:t>
+        <w:t>32.77 Kbyte</w:t>
+      </w:r>
+    </w:p>
+    <w:p>
+      <w:pPr>
+        <w:spacing w:after="0"/>
+        <w:jc w:val="both"/>
+        <w:rPr>
+          <w:rFonts w:ascii="Arial" w:hAnsi="Arial" w:cs="Arial"/>
+        </w:rPr>
+      </w:pPr>
+      <w:r>
+        <w:rPr>
+          <w:rFonts w:ascii="Arial" w:hAnsi="Arial" w:cs="Arial"/>
+        </w:rPr>
+        <w:t>Achieved Occupancy: 6.13</w:t>
       </w:r>
       <w:r>
         <w:rPr>
@@ -4767,31 +4710,176 @@
         <w:pStyle w:val="ListParagraph"/>
         <w:numPr>
           <w:ilvl w:val="0"/>
-          <w:numId w:val="14"/>
+          <w:numId w:val="16"/>
         </w:numPr>
         <w:spacing w:after="0"/>
-        <w:jc w:val="both"/>
-        <w:rPr>
-          <w:rFonts w:ascii="Arial" w:hAnsi="Arial" w:cs="Arial"/>
-          <w:b/>
-          <w:bCs/>
-        </w:rPr>
-      </w:pPr>
-      <w:r>
-        <w:rPr>
-          <w:rFonts w:ascii="Arial" w:hAnsi="Arial" w:cs="Arial"/>
-          <w:b/>
-          <w:bCs/>
-        </w:rPr>
-        <w:t>Describe your design of the GPU implementation of mover_PC() briefly.</w:t>
-      </w:r>
-    </w:p>
-    <w:p>
-      <w:pPr>
-        <w:spacing w:after="0"/>
-        <w:jc w:val="both"/>
-        <w:rPr>
-          <w:rFonts w:ascii="Arial" w:hAnsi="Arial" w:cs="Arial"/>
+        <w:ind w:left="360"/>
+        <w:jc w:val="both"/>
+        <w:rPr>
+          <w:rFonts w:ascii="Arial" w:hAnsi="Arial" w:cs="Arial"/>
+        </w:rPr>
+      </w:pPr>
+      <w:r>
+        <w:rPr>
+          <w:rFonts w:ascii="Arial" w:hAnsi="Arial" w:cs="Arial"/>
+        </w:rPr>
+        <w:t>Environment: Google Colab</w:t>
+      </w:r>
+    </w:p>
+    <w:p>
+      <w:pPr>
+        <w:pStyle w:val="ListParagraph"/>
+        <w:numPr>
+          <w:ilvl w:val="0"/>
+          <w:numId w:val="16"/>
+        </w:numPr>
+        <w:spacing w:after="0"/>
+        <w:ind w:left="360"/>
+        <w:jc w:val="both"/>
+        <w:rPr>
+          <w:rFonts w:ascii="Arial" w:hAnsi="Arial" w:cs="Arial"/>
+        </w:rPr>
+      </w:pPr>
+      <w:r>
+        <w:rPr>
+          <w:rFonts w:ascii="Arial" w:hAnsi="Arial" w:cs="Arial"/>
+        </w:rPr>
+        <w:t xml:space="preserve">Changes in Makefile: </w:t>
+      </w:r>
+      <w:r>
+        <w:rPr>
+          <w:rFonts w:ascii="Courier New" w:hAnsi="Courier New" w:cs="Courier New"/>
+        </w:rPr>
+        <w:t xml:space="preserve">ARCH=sm_30 </w:t>
+      </w:r>
+      <w:r>
+        <w:rPr>
+          <w:rFonts w:ascii="Courier New" w:hAnsi="Courier New" w:cs="Courier New"/>
+        </w:rPr>
+        <w:sym w:font="Wingdings" w:char="F0E0"/>
+      </w:r>
+      <w:r>
+        <w:rPr>
+          <w:rFonts w:ascii="Courier New" w:hAnsi="Courier New" w:cs="Courier New"/>
+        </w:rPr>
+        <w:t xml:space="preserve"> ARCH=sm_75</w:t>
+      </w:r>
+    </w:p>
+    <w:p>
+      <w:pPr>
+        <w:pStyle w:val="ListParagraph"/>
+        <w:numPr>
+          <w:ilvl w:val="0"/>
+          <w:numId w:val="16"/>
+        </w:numPr>
+        <w:spacing w:after="0"/>
+        <w:ind w:left="360"/>
+        <w:jc w:val="both"/>
+        <w:rPr>
+          <w:rFonts w:ascii="Arial" w:hAnsi="Arial" w:cs="Arial"/>
+        </w:rPr>
+      </w:pPr>
+      <w:r>
+        <w:rPr>
+          <w:rFonts w:ascii="Arial" w:hAnsi="Arial" w:cs="Arial"/>
+        </w:rPr>
+        <w:t>Running the simulation:</w:t>
+      </w:r>
+    </w:p>
+    <w:p>
+      <w:pPr>
+        <w:pStyle w:val="ListParagraph"/>
+        <w:spacing w:after="0"/>
+        <w:ind w:left="360"/>
+        <w:jc w:val="both"/>
+        <w:rPr>
+          <w:rFonts w:ascii="Courier New" w:hAnsi="Courier New" w:cs="Courier New"/>
+        </w:rPr>
+      </w:pPr>
+      <w:r>
+        <w:rPr>
+          <w:rFonts w:ascii="Courier New" w:hAnsi="Courier New" w:cs="Courier New"/>
+        </w:rPr>
+        <w:t>make clean</w:t>
+      </w:r>
+    </w:p>
+    <w:p>
+      <w:pPr>
+        <w:pStyle w:val="ListParagraph"/>
+        <w:spacing w:after="0"/>
+        <w:ind w:left="360"/>
+        <w:jc w:val="both"/>
+        <w:rPr>
+          <w:rFonts w:ascii="Courier New" w:hAnsi="Courier New" w:cs="Courier New"/>
+        </w:rPr>
+      </w:pPr>
+      <w:r>
+        <w:rPr>
+          <w:rFonts w:ascii="Courier New" w:hAnsi="Courier New" w:cs="Courier New"/>
+        </w:rPr>
+        <w:t>make all</w:t>
+      </w:r>
+    </w:p>
+    <w:p>
+      <w:pPr>
+        <w:pStyle w:val="ListParagraph"/>
+        <w:spacing w:after="0"/>
+        <w:ind w:left="360"/>
+        <w:jc w:val="both"/>
+        <w:rPr>
+          <w:rFonts w:ascii="Courier New" w:hAnsi="Courier New" w:cs="Courier New"/>
+          <w:lang w:val="de-DE"/>
+        </w:rPr>
+      </w:pPr>
+      <w:r>
+        <w:rPr>
+          <w:rFonts w:ascii="Courier New" w:hAnsi="Courier New" w:cs="Courier New"/>
+          <w:lang w:val="de-DE"/>
+        </w:rPr>
+        <w:t>./bin/sputniPIC.out inputfiles/GEM_2D.inp</w:t>
+      </w:r>
+    </w:p>
+    <w:p>
+      <w:pPr>
+        <w:pStyle w:val="ListParagraph"/>
+        <w:numPr>
+          <w:ilvl w:val="0"/>
+          <w:numId w:val="16"/>
+        </w:numPr>
+        <w:spacing w:after="0"/>
+        <w:ind w:left="360"/>
+        <w:jc w:val="both"/>
+        <w:rPr>
+          <w:rFonts w:ascii="Arial" w:hAnsi="Arial" w:cs="Arial"/>
+        </w:rPr>
+      </w:pPr>
+      <w:r>
+        <w:rPr>
+          <w:rFonts w:ascii="Arial" w:hAnsi="Arial" w:cs="Arial"/>
+        </w:rPr>
+        <w:t xml:space="preserve">For debugging, </w:t>
+      </w:r>
+      <w:r>
+        <w:rPr>
+          <w:rFonts w:ascii="Courier New" w:hAnsi="Courier New" w:cs="Courier New"/>
+          <w:lang w:val="en-GB"/>
+        </w:rPr>
+        <w:t>cuda-gdb</w:t>
+      </w:r>
+      <w:r>
+        <w:rPr>
+          <w:rFonts w:ascii="Arial" w:hAnsi="Arial" w:cs="Arial"/>
+        </w:rPr>
+        <w:t xml:space="preserve"> can be used.</w:t>
+      </w:r>
+    </w:p>
+    <w:p>
+      <w:pPr>
+        <w:spacing w:after="0"/>
+        <w:jc w:val="both"/>
+        <w:rPr>
+          <w:rFonts w:ascii="Arial" w:hAnsi="Arial" w:cs="Arial"/>
+          <w:lang w:val="en-GB"/>
         </w:rPr>
       </w:pPr>
     </w:p>
@@ -4816,7 +4904,217 @@
           <w:b/>
           <w:bCs/>
         </w:rPr>
-        <w:t>Compare the output of both CPU and GPU implementation to guarantee that your GPU implementations produce correct answers.</w:t>
+        <w:t xml:space="preserve">Describe your design of the GPU implementation of </w:t>
+      </w:r>
+      <w:bookmarkStart w:id="1" w:name="_Hlk121070098"/>
+      <w:r>
+        <w:rPr>
+          <w:rFonts w:ascii="Arial" w:hAnsi="Arial" w:cs="Arial"/>
+          <w:b/>
+          <w:bCs/>
+        </w:rPr>
+        <w:t xml:space="preserve">mover_PC() </w:t>
+      </w:r>
+      <w:bookmarkEnd w:id="1"/>
+      <w:r>
+        <w:rPr>
+          <w:rFonts w:ascii="Arial" w:hAnsi="Arial" w:cs="Arial"/>
+          <w:b/>
+          <w:bCs/>
+        </w:rPr>
+        <w:t>briefly.</w:t>
+      </w:r>
+    </w:p>
+    <w:p>
+      <w:pPr>
+        <w:spacing w:after="0"/>
+        <w:jc w:val="both"/>
+        <w:rPr>
+          <w:rFonts w:ascii="Arial" w:hAnsi="Arial" w:cs="Arial"/>
+        </w:rPr>
+      </w:pPr>
+    </w:p>
+    <w:p>
+      <w:pPr>
+        <w:spacing w:after="0"/>
+        <w:jc w:val="both"/>
+        <w:rPr>
+          <w:rFonts w:ascii="Arial" w:hAnsi="Arial" w:cs="Arial"/>
+        </w:rPr>
+      </w:pPr>
+      <w:r>
+        <w:rPr>
+          <w:rFonts w:ascii="Arial" w:hAnsi="Arial" w:cs="Arial"/>
+        </w:rPr>
+        <w:t xml:space="preserve">To design </w:t>
+      </w:r>
+      <w:r>
+        <w:rPr>
+          <w:rFonts w:ascii="Arial" w:hAnsi="Arial" w:cs="Arial"/>
+        </w:rPr>
+        <w:t>mover_PC</w:t>
+      </w:r>
+      <w:r>
+        <w:rPr>
+          <w:rFonts w:ascii="Arial" w:hAnsi="Arial" w:cs="Arial"/>
+        </w:rPr>
+        <w:t>_gpu</w:t>
+      </w:r>
+      <w:r>
+        <w:rPr>
+          <w:rFonts w:ascii="Arial" w:hAnsi="Arial" w:cs="Arial"/>
+        </w:rPr>
+        <w:t>()</w:t>
+      </w:r>
+      <w:r>
+        <w:rPr>
+          <w:rFonts w:ascii="Arial" w:hAnsi="Arial" w:cs="Arial"/>
+        </w:rPr>
+        <w:t xml:space="preserve"> is used a similar approach as in the three previous tasks. Hence, first I allocate four variables on the GPU and copy the input arguments of mover_PC_gpu() </w:t>
+      </w:r>
+      <w:r>
+        <w:rPr>
+          <w:rFonts w:ascii="Arial" w:hAnsi="Arial" w:cs="Arial"/>
+        </w:rPr>
+        <w:t>(</w:t>
+      </w:r>
+      <w:r>
+        <w:rPr>
+          <w:rFonts w:ascii="Arial" w:hAnsi="Arial" w:cs="Arial"/>
+        </w:rPr>
+        <w:sym w:font="Wingdings" w:char="F0E0"/>
+      </w:r>
+      <w:r>
+        <w:rPr>
+          <w:rFonts w:ascii="Arial" w:hAnsi="Arial" w:cs="Arial"/>
+        </w:rPr>
+        <w:t xml:space="preserve"> </w:t>
+      </w:r>
+      <w:r>
+        <w:rPr>
+          <w:rFonts w:ascii="Arial" w:hAnsi="Arial" w:cs="Arial"/>
+        </w:rPr>
+        <w:t>devicePart, deviceField, deviceGrd, deviceParam)</w:t>
+      </w:r>
+      <w:r>
+        <w:rPr>
+          <w:rFonts w:ascii="Arial" w:hAnsi="Arial" w:cs="Arial"/>
+        </w:rPr>
+        <w:t xml:space="preserve"> to the GPU. </w:t>
+      </w:r>
+      <w:r>
+        <w:rPr>
+          <w:rFonts w:ascii="Arial" w:hAnsi="Arial" w:cs="Arial"/>
+        </w:rPr>
+        <w:t>It is really important to copy the arrays in the struct</w:t>
+      </w:r>
+      <w:r>
+        <w:rPr>
+          <w:rFonts w:ascii="Arial" w:hAnsi="Arial" w:cs="Arial"/>
+        </w:rPr>
+        <w:t>s</w:t>
+      </w:r>
+      <w:r>
+        <w:rPr>
+          <w:rFonts w:ascii="Arial" w:hAnsi="Arial" w:cs="Arial"/>
+        </w:rPr>
+        <w:t xml:space="preserve"> separately because if you don’t do it, the pointers in the struct</w:t>
+      </w:r>
+      <w:r>
+        <w:rPr>
+          <w:rFonts w:ascii="Arial" w:hAnsi="Arial" w:cs="Arial"/>
+        </w:rPr>
+        <w:t>s</w:t>
+      </w:r>
+      <w:r>
+        <w:rPr>
+          <w:rFonts w:ascii="Arial" w:hAnsi="Arial" w:cs="Arial"/>
+        </w:rPr>
+        <w:t xml:space="preserve"> still point to host memory. </w:t>
+      </w:r>
+      <w:r>
+        <w:rPr>
+          <w:rFonts w:ascii="Arial" w:hAnsi="Arial" w:cs="Arial"/>
+        </w:rPr>
+        <w:t xml:space="preserve">After that I define the execution configuration and call the kernel. The kernel parallelizes over the particles. Thus, each particles is propagated </w:t>
+      </w:r>
+      <w:r>
+        <w:rPr>
+          <w:rFonts w:ascii="Arial" w:hAnsi="Arial" w:cs="Arial"/>
+        </w:rPr>
+        <w:t>concurrently</w:t>
+      </w:r>
+      <w:r>
+        <w:rPr>
+          <w:rFonts w:ascii="Arial" w:hAnsi="Arial" w:cs="Arial"/>
+        </w:rPr>
+        <w:t>. The code of the kernel is quite similar to the code of mover_PC(), ex</w:t>
+      </w:r>
+      <w:r>
+        <w:rPr>
+          <w:rFonts w:ascii="Arial" w:hAnsi="Arial" w:cs="Arial"/>
+        </w:rPr>
+        <w:t>c</w:t>
+      </w:r>
+      <w:r>
+        <w:rPr>
+          <w:rFonts w:ascii="Arial" w:hAnsi="Arial" w:cs="Arial"/>
+        </w:rPr>
+        <w:t>e</w:t>
+      </w:r>
+      <w:r>
+        <w:rPr>
+          <w:rFonts w:ascii="Arial" w:hAnsi="Arial" w:cs="Arial"/>
+        </w:rPr>
+        <w:t>p</w:t>
+      </w:r>
+      <w:r>
+        <w:rPr>
+          <w:rFonts w:ascii="Arial" w:hAnsi="Arial" w:cs="Arial"/>
+        </w:rPr>
+        <w:t>t that the loop over the particles is missing.</w:t>
+      </w:r>
+      <w:r>
+        <w:rPr>
+          <w:rFonts w:ascii="Arial" w:hAnsi="Arial" w:cs="Arial"/>
+        </w:rPr>
+        <w:t xml:space="preserve"> Then the result (only the “part” struct gets modified) has to be copied back to the host. Here, </w:t>
+      </w:r>
+      <w:r>
+        <w:rPr>
+          <w:rFonts w:ascii="Arial" w:hAnsi="Arial" w:cs="Arial"/>
+        </w:rPr>
+        <w:t xml:space="preserve">again </w:t>
+      </w:r>
+      <w:r>
+        <w:rPr>
+          <w:rFonts w:ascii="Arial" w:hAnsi="Arial" w:cs="Arial"/>
+        </w:rPr>
+        <w:t xml:space="preserve">you </w:t>
+      </w:r>
+      <w:r>
+        <w:rPr>
+          <w:rFonts w:ascii="Arial" w:hAnsi="Arial" w:cs="Arial"/>
+        </w:rPr>
+        <w:t>must</w:t>
+      </w:r>
+      <w:r>
+        <w:rPr>
+          <w:rFonts w:ascii="Arial" w:hAnsi="Arial" w:cs="Arial"/>
+        </w:rPr>
+        <w:t xml:space="preserve"> </w:t>
+      </w:r>
+      <w:r>
+        <w:rPr>
+          <w:rFonts w:ascii="Arial" w:hAnsi="Arial" w:cs="Arial"/>
+        </w:rPr>
+        <w:t xml:space="preserve">separately </w:t>
+      </w:r>
+      <w:r>
+        <w:rPr>
+          <w:rFonts w:ascii="Arial" w:hAnsi="Arial" w:cs="Arial"/>
+        </w:rPr>
+        <w:t>copy the arrays to avoid segmentation faults.</w:t>
       </w:r>
     </w:p>
     <w:p>
@@ -4849,6 +5147,105 @@
           <w:b/>
           <w:bCs/>
         </w:rPr>
+        <w:t>Compare the output of both CPU and GPU implementation to guarantee that your GPU implementations produce correct answers.</w:t>
+      </w:r>
+    </w:p>
+    <w:p>
+      <w:pPr>
+        <w:spacing w:after="0"/>
+        <w:jc w:val="both"/>
+        <w:rPr>
+          <w:rFonts w:ascii="Arial" w:hAnsi="Arial" w:cs="Arial"/>
+        </w:rPr>
+      </w:pPr>
+    </w:p>
+    <w:p>
+      <w:pPr>
+        <w:spacing w:after="0"/>
+        <w:jc w:val="both"/>
+        <w:rPr>
+          <w:rFonts w:ascii="Arial" w:hAnsi="Arial" w:cs="Arial"/>
+        </w:rPr>
+      </w:pPr>
+      <w:r>
+        <w:rPr>
+          <w:rFonts w:ascii="Arial" w:hAnsi="Arial" w:cs="Arial"/>
+        </w:rPr>
+        <w:t xml:space="preserve">When you compare </w:t>
+      </w:r>
+      <w:r>
+        <w:rPr>
+          <w:rFonts w:ascii="Arial" w:hAnsi="Arial" w:cs="Arial"/>
+        </w:rPr>
+        <w:t xml:space="preserve">the file </w:t>
+      </w:r>
+      <w:r>
+        <w:rPr>
+          <w:rFonts w:ascii="Arial" w:hAnsi="Arial" w:cs="Arial"/>
+        </w:rPr>
+        <w:t>rho_net_10.vtk</w:t>
+      </w:r>
+      <w:r>
+        <w:rPr>
+          <w:rFonts w:ascii="Arial" w:hAnsi="Arial" w:cs="Arial"/>
+        </w:rPr>
+        <w:t xml:space="preserve"> as suggest</w:t>
+      </w:r>
+      <w:r>
+        <w:rPr>
+          <w:rFonts w:ascii="Arial" w:hAnsi="Arial" w:cs="Arial"/>
+        </w:rPr>
+        <w:t>ed</w:t>
+      </w:r>
+      <w:r>
+        <w:rPr>
+          <w:rFonts w:ascii="Arial" w:hAnsi="Arial" w:cs="Arial"/>
+        </w:rPr>
+        <w:t xml:space="preserve"> in the file “</w:t>
+      </w:r>
+      <w:r>
+        <w:rPr>
+          <w:rFonts w:ascii="Arial" w:hAnsi="Arial" w:cs="Arial"/>
+        </w:rPr>
+        <w:t>Introduction of spunitGPU.pdf</w:t>
+      </w:r>
+      <w:r>
+        <w:rPr>
+          <w:rFonts w:ascii="Arial" w:hAnsi="Arial" w:cs="Arial"/>
+        </w:rPr>
+        <w:t>”, you see that both implementations yield the same result.</w:t>
+      </w:r>
+    </w:p>
+    <w:p>
+      <w:pPr>
+        <w:spacing w:after="0"/>
+        <w:jc w:val="both"/>
+        <w:rPr>
+          <w:rFonts w:ascii="Arial" w:hAnsi="Arial" w:cs="Arial"/>
+        </w:rPr>
+      </w:pPr>
+    </w:p>
+    <w:p>
+      <w:pPr>
+        <w:pStyle w:val="ListParagraph"/>
+        <w:numPr>
+          <w:ilvl w:val="0"/>
+          <w:numId w:val="14"/>
+        </w:numPr>
+        <w:spacing w:after="0"/>
+        <w:jc w:val="both"/>
+        <w:rPr>
+          <w:rFonts w:ascii="Arial" w:hAnsi="Arial" w:cs="Arial"/>
+          <w:b/>
+          <w:bCs/>
+        </w:rPr>
+      </w:pPr>
+      <w:r>
+        <w:rPr>
+          <w:rFonts w:ascii="Arial" w:hAnsi="Arial" w:cs="Arial"/>
+          <w:b/>
+          <w:bCs/>
+        </w:rPr>
         <w:t>Compare the execution time of your GPU implementation with its CPU version.</w:t>
       </w:r>
     </w:p>
@@ -4866,18 +5263,290 @@
         <w:spacing w:after="0"/>
         <w:jc w:val="both"/>
         <w:rPr>
-          <w:rFonts w:ascii="Arial" w:hAnsi="Arial" w:cs="Arial"/>
-        </w:rPr>
-      </w:pPr>
-    </w:p>
-    <w:p>
-      <w:pPr>
-        <w:spacing w:after="0"/>
-        <w:jc w:val="both"/>
-        <w:rPr>
-          <w:rFonts w:ascii="Arial" w:hAnsi="Arial" w:cs="Arial"/>
-        </w:rPr>
-      </w:pPr>
+          <w:rFonts w:ascii="Courier New" w:hAnsi="Courier New" w:cs="Courier New"/>
+          <w:lang w:val="de-DE"/>
+        </w:rPr>
+      </w:pPr>
+      <w:r>
+        <w:rPr>
+          <w:rFonts w:ascii="Arial" w:hAnsi="Arial" w:cs="Arial"/>
+          <w:lang w:val="de-DE"/>
+        </w:rPr>
+        <w:t>Command:</w:t>
+      </w:r>
+      <w:r>
+        <w:rPr>
+          <w:rFonts w:ascii="Arial" w:hAnsi="Arial" w:cs="Arial"/>
+          <w:lang w:val="de-DE"/>
+        </w:rPr>
+        <w:t xml:space="preserve"> </w:t>
+      </w:r>
+      <w:r>
+        <w:rPr>
+          <w:rFonts w:ascii="Courier New" w:hAnsi="Courier New" w:cs="Courier New"/>
+          <w:lang w:val="de-DE"/>
+        </w:rPr>
+        <w:t>./bin/sputniPIC.out inputfiles/GEM_2D.inp</w:t>
+      </w:r>
+    </w:p>
+    <w:p>
+      <w:pPr>
+        <w:spacing w:after="0"/>
+        <w:jc w:val="both"/>
+        <w:rPr>
+          <w:rFonts w:ascii="Arial" w:hAnsi="Arial" w:cs="Arial"/>
+          <w:lang w:val="de-DE"/>
+        </w:rPr>
+      </w:pPr>
+    </w:p>
+    <w:p>
+      <w:pPr>
+        <w:spacing w:after="0"/>
+        <w:jc w:val="both"/>
+        <w:rPr>
+          <w:rFonts w:ascii="Arial" w:hAnsi="Arial" w:cs="Arial"/>
+          <w:lang w:val="en-GB"/>
+        </w:rPr>
+      </w:pPr>
+      <w:r>
+        <w:rPr>
+          <w:rFonts w:ascii="Arial" w:hAnsi="Arial" w:cs="Arial"/>
+          <w:lang w:val="en-GB"/>
+        </w:rPr>
+        <w:t>CPU</w:t>
+      </w:r>
+      <w:r>
+        <w:rPr>
+          <w:rFonts w:ascii="Arial" w:hAnsi="Arial" w:cs="Arial"/>
+          <w:lang w:val="en-GB"/>
+        </w:rPr>
+        <w:t xml:space="preserve"> version</w:t>
+      </w:r>
+      <w:r>
+        <w:rPr>
+          <w:rFonts w:ascii="Arial" w:hAnsi="Arial" w:cs="Arial"/>
+          <w:lang w:val="en-GB"/>
+        </w:rPr>
+        <w:t>:</w:t>
+      </w:r>
+    </w:p>
+    <w:p>
+      <w:pPr>
+        <w:spacing w:after="0"/>
+        <w:jc w:val="both"/>
+        <w:rPr>
+          <w:rFonts w:ascii="Courier New" w:hAnsi="Courier New" w:cs="Courier New"/>
+          <w:lang w:val="en-GB"/>
+        </w:rPr>
+      </w:pPr>
+      <w:r>
+        <w:rPr>
+          <w:rFonts w:ascii="Courier New" w:hAnsi="Courier New" w:cs="Courier New"/>
+          <w:lang w:val="en-GB"/>
+        </w:rPr>
+        <w:t>**************************************</w:t>
+      </w:r>
+    </w:p>
+    <w:p>
+      <w:pPr>
+        <w:spacing w:after="0"/>
+        <w:jc w:val="both"/>
+        <w:rPr>
+          <w:rFonts w:ascii="Courier New" w:hAnsi="Courier New" w:cs="Courier New"/>
+          <w:lang w:val="en-GB"/>
+        </w:rPr>
+      </w:pPr>
+      <w:r>
+        <w:rPr>
+          <w:rFonts w:ascii="Courier New" w:hAnsi="Courier New" w:cs="Courier New"/>
+          <w:lang w:val="en-GB"/>
+        </w:rPr>
+        <w:t xml:space="preserve">   Tot. Simulation Time (s) = 86.4147</w:t>
+      </w:r>
+    </w:p>
+    <w:p>
+      <w:pPr>
+        <w:spacing w:after="0"/>
+        <w:jc w:val="both"/>
+        <w:rPr>
+          <w:rFonts w:ascii="Courier New" w:hAnsi="Courier New" w:cs="Courier New"/>
+          <w:lang w:val="en-GB"/>
+        </w:rPr>
+      </w:pPr>
+      <w:r>
+        <w:rPr>
+          <w:rFonts w:ascii="Courier New" w:hAnsi="Courier New" w:cs="Courier New"/>
+          <w:lang w:val="en-GB"/>
+        </w:rPr>
+        <w:t xml:space="preserve">   Mover Time / Cycle   (s) = 3.47079</w:t>
+      </w:r>
+    </w:p>
+    <w:p>
+      <w:pPr>
+        <w:spacing w:after="0"/>
+        <w:jc w:val="both"/>
+        <w:rPr>
+          <w:rFonts w:ascii="Courier New" w:hAnsi="Courier New" w:cs="Courier New"/>
+          <w:lang w:val="en-GB"/>
+        </w:rPr>
+      </w:pPr>
+      <w:r>
+        <w:rPr>
+          <w:rFonts w:ascii="Courier New" w:hAnsi="Courier New" w:cs="Courier New"/>
+          <w:lang w:val="en-GB"/>
+        </w:rPr>
+        <w:t xml:space="preserve">   Interp. Time / Cycle (s) = 4.7041</w:t>
+      </w:r>
+    </w:p>
+    <w:p>
+      <w:pPr>
+        <w:spacing w:after="0"/>
+        <w:jc w:val="both"/>
+        <w:rPr>
+          <w:rFonts w:ascii="Courier New" w:hAnsi="Courier New" w:cs="Courier New"/>
+          <w:lang w:val="de-DE"/>
+        </w:rPr>
+      </w:pPr>
+      <w:r>
+        <w:rPr>
+          <w:rFonts w:ascii="Courier New" w:hAnsi="Courier New" w:cs="Courier New"/>
+          <w:lang w:val="de-DE"/>
+        </w:rPr>
+        <w:t>**************************************</w:t>
+      </w:r>
+    </w:p>
+    <w:p>
+      <w:pPr>
+        <w:spacing w:after="0"/>
+        <w:jc w:val="both"/>
+        <w:rPr>
+          <w:rFonts w:ascii="Arial" w:hAnsi="Arial" w:cs="Arial"/>
+          <w:lang w:val="de-DE"/>
+        </w:rPr>
+      </w:pPr>
+    </w:p>
+    <w:p>
+      <w:pPr>
+        <w:spacing w:after="0"/>
+        <w:jc w:val="both"/>
+        <w:rPr>
+          <w:rFonts w:ascii="Arial" w:hAnsi="Arial" w:cs="Arial"/>
+          <w:lang w:val="de-DE"/>
+        </w:rPr>
+      </w:pPr>
+      <w:r>
+        <w:rPr>
+          <w:rFonts w:ascii="Arial" w:hAnsi="Arial" w:cs="Arial"/>
+          <w:lang w:val="de-DE"/>
+        </w:rPr>
+        <w:t>GPU</w:t>
+      </w:r>
+      <w:r>
+        <w:rPr>
+          <w:rFonts w:ascii="Arial" w:hAnsi="Arial" w:cs="Arial"/>
+          <w:lang w:val="de-DE"/>
+        </w:rPr>
+        <w:t xml:space="preserve"> version</w:t>
+      </w:r>
+      <w:r>
+        <w:rPr>
+          <w:rFonts w:ascii="Arial" w:hAnsi="Arial" w:cs="Arial"/>
+          <w:lang w:val="de-DE"/>
+        </w:rPr>
+        <w:t>:</w:t>
+      </w:r>
+    </w:p>
+    <w:p>
+      <w:pPr>
+        <w:spacing w:after="0"/>
+        <w:jc w:val="both"/>
+        <w:rPr>
+          <w:rFonts w:ascii="Courier New" w:hAnsi="Courier New" w:cs="Courier New"/>
+          <w:lang w:val="en-GB"/>
+        </w:rPr>
+      </w:pPr>
+      <w:r>
+        <w:rPr>
+          <w:rFonts w:ascii="Courier New" w:hAnsi="Courier New" w:cs="Courier New"/>
+          <w:lang w:val="en-GB"/>
+        </w:rPr>
+        <w:t>**************************************</w:t>
+      </w:r>
+    </w:p>
+    <w:p>
+      <w:pPr>
+        <w:spacing w:after="0"/>
+        <w:jc w:val="both"/>
+        <w:rPr>
+          <w:rFonts w:ascii="Courier New" w:hAnsi="Courier New" w:cs="Courier New"/>
+          <w:lang w:val="en-GB"/>
+        </w:rPr>
+      </w:pPr>
+      <w:r>
+        <w:rPr>
+          <w:rFonts w:ascii="Courier New" w:hAnsi="Courier New" w:cs="Courier New"/>
+          <w:lang w:val="en-GB"/>
+        </w:rPr>
+        <w:t xml:space="preserve">   Tot. Simulation Time (s) = 51.5889</w:t>
+      </w:r>
+    </w:p>
+    <w:p>
+      <w:pPr>
+        <w:spacing w:after="0"/>
+        <w:jc w:val="both"/>
+        <w:rPr>
+          <w:rFonts w:ascii="Courier New" w:hAnsi="Courier New" w:cs="Courier New"/>
+          <w:lang w:val="en-GB"/>
+        </w:rPr>
+      </w:pPr>
+      <w:r>
+        <w:rPr>
+          <w:rFonts w:ascii="Courier New" w:hAnsi="Courier New" w:cs="Courier New"/>
+          <w:lang w:val="en-GB"/>
+        </w:rPr>
+        <w:t xml:space="preserve">   Mover Time / Cycle   (s) = 0.838036</w:t>
+      </w:r>
+    </w:p>
+    <w:p>
+      <w:pPr>
+        <w:spacing w:after="0"/>
+        <w:jc w:val="both"/>
+        <w:rPr>
+          <w:rFonts w:ascii="Courier New" w:hAnsi="Courier New" w:cs="Courier New"/>
+          <w:lang w:val="de-DE"/>
+        </w:rPr>
+      </w:pPr>
+      <w:r>
+        <w:rPr>
+          <w:rFonts w:ascii="Courier New" w:hAnsi="Courier New" w:cs="Courier New"/>
+          <w:lang w:val="en-GB"/>
+        </w:rPr>
+        <w:t xml:space="preserve">   </w:t>
+      </w:r>
+      <w:r>
+        <w:rPr>
+          <w:rFonts w:ascii="Courier New" w:hAnsi="Courier New" w:cs="Courier New"/>
+          <w:lang w:val="de-DE"/>
+        </w:rPr>
+        <w:t>Interp. Time / Cycle (s) = 3.94097</w:t>
+      </w:r>
+    </w:p>
+    <w:p>
+      <w:pPr>
+        <w:spacing w:after="0"/>
+        <w:jc w:val="both"/>
+        <w:rPr>
+          <w:rFonts w:ascii="Arial" w:hAnsi="Arial" w:cs="Arial"/>
+          <w:lang w:val="de-DE"/>
+        </w:rPr>
+      </w:pPr>
+      <w:r>
+        <w:rPr>
+          <w:rFonts w:ascii="Courier New" w:hAnsi="Courier New" w:cs="Courier New"/>
+          <w:lang w:val="de-DE"/>
+        </w:rPr>
+        <w:t>**************************************</w:t>
+      </w:r>
     </w:p>
     <w:sectPr>
       <w:footerReference w:type="default" r:id="rId16"/>
@@ -5473,6 +6142,119 @@
     </w:lvl>
   </w:abstractNum>
   <w:abstractNum w:abstractNumId="5" w15:restartNumberingAfterBreak="0">
+    <w:nsid w:val="2D9D2DD1"/>
+    <w:multiLevelType w:val="hybridMultilevel"/>
+    <w:tmpl w:val="C524AB8A"/>
+    <w:lvl w:ilvl="0" w:tplc="08090001">
+      <w:start w:val="1"/>
+      <w:numFmt w:val="bullet"/>
+      <w:lvlText w:val=""/>
+      <w:lvlJc w:val="left"/>
+      <w:pPr>
+        <w:ind w:left="720" w:hanging="360"/>
+      </w:pPr>
+      <w:rPr>
+        <w:rFonts w:ascii="Symbol" w:hAnsi="Symbol" w:hint="default"/>
+      </w:rPr>
+    </w:lvl>
+    <w:lvl w:ilvl="1" w:tplc="08090003" w:tentative="1">
+      <w:start w:val="1"/>
+      <w:numFmt w:val="bullet"/>
+      <w:lvlText w:val="o"/>
+      <w:lvlJc w:val="left"/>
+      <w:pPr>
+        <w:ind w:left="1440" w:hanging="360"/>
+      </w:pPr>
+      <w:rPr>
+        <w:rFonts w:ascii="Courier New" w:hAnsi="Courier New" w:cs="Courier New" w:hint="default"/>
+      </w:rPr>
+    </w:lvl>
+    <w:lvl w:ilvl="2" w:tplc="08090005" w:tentative="1">
+      <w:start w:val="1"/>
+      <w:numFmt w:val="bullet"/>
+      <w:lvlText w:val=""/>
+      <w:lvlJc w:val="left"/>
+      <w:pPr>
+        <w:ind w:left="2160" w:hanging="360"/>
+      </w:pPr>
+      <w:rPr>
+        <w:rFonts w:ascii="Wingdings" w:hAnsi="Wingdings" w:hint="default"/>
+      </w:rPr>
+    </w:lvl>
+    <w:lvl w:ilvl="3" w:tplc="08090001" w:tentative="1">
+      <w:start w:val="1"/>
+      <w:numFmt w:val="bullet"/>
+      <w:lvlText w:val=""/>
+      <w:lvlJc w:val="left"/>
+      <w:pPr>
+        <w:ind w:left="2880" w:hanging="360"/>
+      </w:pPr>
+      <w:rPr>
+        <w:rFonts w:ascii="Symbol" w:hAnsi="Symbol" w:hint="default"/>
+      </w:rPr>
+    </w:lvl>
+    <w:lvl w:ilvl="4" w:tplc="08090003" w:tentative="1">
+      <w:start w:val="1"/>
+      <w:numFmt w:val="bullet"/>
+      <w:lvlText w:val="o"/>
+      <w:lvlJc w:val="left"/>
+      <w:pPr>
+        <w:ind w:left="3600" w:hanging="360"/>
+      </w:pPr>
+      <w:rPr>
+        <w:rFonts w:ascii="Courier New" w:hAnsi="Courier New" w:cs="Courier New" w:hint="default"/>
+      </w:rPr>
+    </w:lvl>
+    <w:lvl w:ilvl="5" w:tplc="08090005" w:tentative="1">
+      <w:start w:val="1"/>
+      <w:numFmt w:val="bullet"/>
+      <w:lvlText w:val=""/>
+      <w:lvlJc w:val="left"/>
+      <w:pPr>
+        <w:ind w:left="4320" w:hanging="360"/>
+      </w:pPr>
+      <w:rPr>
+        <w:rFonts w:ascii="Wingdings" w:hAnsi="Wingdings" w:hint="default"/>
+      </w:rPr>
+    </w:lvl>
+    <w:lvl w:ilvl="6" w:tplc="08090001" w:tentative="1">
+      <w:start w:val="1"/>
+      <w:numFmt w:val="bullet"/>
+      <w:lvlText w:val=""/>
+      <w:lvlJc w:val="left"/>
+      <w:pPr>
+        <w:ind w:left="5040" w:hanging="360"/>
+      </w:pPr>
+      <w:rPr>
+        <w:rFonts w:ascii="Symbol" w:hAnsi="Symbol" w:hint="default"/>
+      </w:rPr>
+    </w:lvl>
+    <w:lvl w:ilvl="7" w:tplc="08090003" w:tentative="1">
+      <w:start w:val="1"/>
+      <w:numFmt w:val="bullet"/>
+      <w:lvlText w:val="o"/>
+      <w:lvlJc w:val="left"/>
+      <w:pPr>
+        <w:ind w:left="5760" w:hanging="360"/>
+      </w:pPr>
+      <w:rPr>
+        <w:rFonts w:ascii="Courier New" w:hAnsi="Courier New" w:cs="Courier New" w:hint="default"/>
+      </w:rPr>
+    </w:lvl>
+    <w:lvl w:ilvl="8" w:tplc="08090005" w:tentative="1">
+      <w:start w:val="1"/>
+      <w:numFmt w:val="bullet"/>
+      <w:lvlText w:val=""/>
+      <w:lvlJc w:val="left"/>
+      <w:pPr>
+        <w:ind w:left="6480" w:hanging="360"/>
+      </w:pPr>
+      <w:rPr>
+        <w:rFonts w:ascii="Wingdings" w:hAnsi="Wingdings" w:hint="default"/>
+      </w:rPr>
+    </w:lvl>
+  </w:abstractNum>
+  <w:abstractNum w:abstractNumId="6" w15:restartNumberingAfterBreak="0">
     <w:nsid w:val="300274B0"/>
     <w:multiLevelType w:val="hybridMultilevel"/>
     <w:tmpl w:val="0D9C79A2"/>
@@ -5561,7 +6343,7 @@
       </w:pPr>
     </w:lvl>
   </w:abstractNum>
-  <w:abstractNum w:abstractNumId="6" w15:restartNumberingAfterBreak="0">
+  <w:abstractNum w:abstractNumId="7" w15:restartNumberingAfterBreak="0">
     <w:nsid w:val="372D7FD6"/>
     <w:multiLevelType w:val="hybridMultilevel"/>
     <w:tmpl w:val="35D0DF4C"/>
@@ -5650,7 +6432,7 @@
       </w:pPr>
     </w:lvl>
   </w:abstractNum>
-  <w:abstractNum w:abstractNumId="7" w15:restartNumberingAfterBreak="0">
+  <w:abstractNum w:abstractNumId="8" w15:restartNumberingAfterBreak="0">
     <w:nsid w:val="3A6505BA"/>
     <w:multiLevelType w:val="hybridMultilevel"/>
     <w:tmpl w:val="61183454"/>
@@ -5762,7 +6544,7 @@
       </w:rPr>
     </w:lvl>
   </w:abstractNum>
-  <w:abstractNum w:abstractNumId="8" w15:restartNumberingAfterBreak="0">
+  <w:abstractNum w:abstractNumId="9" w15:restartNumberingAfterBreak="0">
     <w:nsid w:val="46CB25B5"/>
     <w:multiLevelType w:val="hybridMultilevel"/>
     <w:tmpl w:val="B6D20892"/>
@@ -5874,7 +6656,7 @@
       </w:rPr>
     </w:lvl>
   </w:abstractNum>
-  <w:abstractNum w:abstractNumId="9" w15:restartNumberingAfterBreak="0">
+  <w:abstractNum w:abstractNumId="10" w15:restartNumberingAfterBreak="0">
     <w:nsid w:val="4ABC538C"/>
     <w:multiLevelType w:val="hybridMultilevel"/>
     <w:tmpl w:val="A54E30C0"/>
@@ -5963,7 +6745,7 @@
       </w:pPr>
     </w:lvl>
   </w:abstractNum>
-  <w:abstractNum w:abstractNumId="10" w15:restartNumberingAfterBreak="0">
+  <w:abstractNum w:abstractNumId="11" w15:restartNumberingAfterBreak="0">
     <w:nsid w:val="4D37707E"/>
     <w:multiLevelType w:val="hybridMultilevel"/>
     <w:tmpl w:val="A428155E"/>
@@ -6076,7 +6858,7 @@
       </w:rPr>
     </w:lvl>
   </w:abstractNum>
-  <w:abstractNum w:abstractNumId="11" w15:restartNumberingAfterBreak="0">
+  <w:abstractNum w:abstractNumId="12" w15:restartNumberingAfterBreak="0">
     <w:nsid w:val="4E26408A"/>
     <w:multiLevelType w:val="hybridMultilevel"/>
     <w:tmpl w:val="135E5448"/>
@@ -6165,7 +6947,7 @@
       </w:pPr>
     </w:lvl>
   </w:abstractNum>
-  <w:abstractNum w:abstractNumId="12" w15:restartNumberingAfterBreak="0">
+  <w:abstractNum w:abstractNumId="13" w15:restartNumberingAfterBreak="0">
     <w:nsid w:val="632C52AF"/>
     <w:multiLevelType w:val="hybridMultilevel"/>
     <w:tmpl w:val="A426D92C"/>
@@ -6278,7 +7060,7 @@
       </w:rPr>
     </w:lvl>
   </w:abstractNum>
-  <w:abstractNum w:abstractNumId="13" w15:restartNumberingAfterBreak="0">
+  <w:abstractNum w:abstractNumId="14" w15:restartNumberingAfterBreak="0">
     <w:nsid w:val="68D87F04"/>
     <w:multiLevelType w:val="multilevel"/>
     <w:tmpl w:val="448E50B6"/>
@@ -6391,7 +7173,7 @@
       </w:pPr>
     </w:lvl>
   </w:abstractNum>
-  <w:abstractNum w:abstractNumId="14" w15:restartNumberingAfterBreak="0">
+  <w:abstractNum w:abstractNumId="15" w15:restartNumberingAfterBreak="0">
     <w:nsid w:val="799236AD"/>
     <w:multiLevelType w:val="hybridMultilevel"/>
     <w:tmpl w:val="BFD4D2AC"/>
@@ -6505,34 +7287,34 @@
     </w:lvl>
   </w:abstractNum>
   <w:num w:numId="1" w16cid:durableId="1562402115">
-    <w:abstractNumId w:val="7"/>
+    <w:abstractNumId w:val="8"/>
   </w:num>
   <w:num w:numId="2" w16cid:durableId="165101701">
     <w:abstractNumId w:val="1"/>
   </w:num>
   <w:num w:numId="3" w16cid:durableId="445656363">
+    <w:abstractNumId w:val="15"/>
+  </w:num>
+  <w:num w:numId="4" w16cid:durableId="882400528">
     <w:abstractNumId w:val="14"/>
   </w:num>
-  <w:num w:numId="4" w16cid:durableId="882400528">
+  <w:num w:numId="5" w16cid:durableId="1959028444">
     <w:abstractNumId w:val="13"/>
   </w:num>
-  <w:num w:numId="5" w16cid:durableId="1959028444">
-    <w:abstractNumId w:val="12"/>
-  </w:num>
   <w:num w:numId="6" w16cid:durableId="678700480">
-    <w:abstractNumId w:val="8"/>
+    <w:abstractNumId w:val="9"/>
   </w:num>
   <w:num w:numId="7" w16cid:durableId="1488087728">
     <w:abstractNumId w:val="0"/>
   </w:num>
   <w:num w:numId="8" w16cid:durableId="1099911957">
-    <w:abstractNumId w:val="11"/>
+    <w:abstractNumId w:val="12"/>
   </w:num>
   <w:num w:numId="9" w16cid:durableId="1403140083">
-    <w:abstractNumId w:val="6"/>
+    <w:abstractNumId w:val="7"/>
   </w:num>
   <w:num w:numId="10" w16cid:durableId="517813216">
-    <w:abstractNumId w:val="10"/>
+    <w:abstractNumId w:val="11"/>
   </w:num>
   <w:num w:numId="11" w16cid:durableId="151679851">
     <w:abstractNumId w:val="3"/>
@@ -6541,13 +7323,16 @@
     <w:abstractNumId w:val="2"/>
   </w:num>
   <w:num w:numId="13" w16cid:durableId="1337340923">
-    <w:abstractNumId w:val="5"/>
+    <w:abstractNumId w:val="6"/>
   </w:num>
   <w:num w:numId="14" w16cid:durableId="15035816">
     <w:abstractNumId w:val="4"/>
   </w:num>
   <w:num w:numId="15" w16cid:durableId="2142334534">
-    <w:abstractNumId w:val="9"/>
+    <w:abstractNumId w:val="10"/>
+  </w:num>
+  <w:num w:numId="16" w16cid:durableId="1992370472">
+    <w:abstractNumId w:val="5"/>
   </w:num>
 </w:numbering>
 </file>

</xml_diff>

<commit_message>
Fix small spelling mistake in report of hw_3.
</commit_message>
<xml_diff>
--- a/hw_3/DD2360HT22_HW3_Kaschner_Franz.docx
+++ b/hw_3/DD2360HT22_HW3_Kaschner_Franz.docx
@@ -25,7 +25,29 @@
           <w:szCs w:val="28"/>
           <w:lang w:val="de-DE"/>
         </w:rPr>
-        <w:t xml:space="preserve">Assignment II: </w:t>
+        <w:t xml:space="preserve">Assignment </w:t>
+      </w:r>
+      <w:r>
+        <w:rPr>
+          <w:rFonts w:ascii="Arial" w:hAnsi="Arial" w:cs="Arial"/>
+          <w:b/>
+          <w:bCs/>
+          <w:sz w:val="28"/>
+          <w:szCs w:val="28"/>
+          <w:lang w:val="de-DE"/>
+        </w:rPr>
+        <w:t>I</w:t>
+      </w:r>
+      <w:r>
+        <w:rPr>
+          <w:rFonts w:ascii="Arial" w:hAnsi="Arial" w:cs="Arial"/>
+          <w:b/>
+          <w:bCs/>
+          <w:sz w:val="28"/>
+          <w:szCs w:val="28"/>
+          <w:lang w:val="de-DE"/>
+        </w:rPr>
+        <w:t xml:space="preserve">II: </w:t>
       </w:r>
       <w:r>
         <w:rPr>
@@ -3960,15 +3982,7 @@
           <w:color w:val="A6A6A6" w:themeColor="background1" w:themeShade="A6"/>
           <w:lang w:val="en-GB"/>
         </w:rPr>
-        <w:t>&lt;num_elements&gt;</w:t>
-      </w:r>
-      <w:r>
-        <w:rPr>
-          <w:rFonts w:ascii="Arial" w:hAnsi="Arial" w:cs="Arial"/>
-          <w:color w:val="A6A6A6" w:themeColor="background1" w:themeShade="A6"/>
-          <w:lang w:val="en-GB"/>
-        </w:rPr>
-        <w:t xml:space="preserve"> (but only with shared memory)</w:t>
+        <w:t>&lt;num_elements&gt; (but only with shared memory)</w:t>
       </w:r>
     </w:p>
     <w:p>

</xml_diff>